<commit_message>
Chuong | Update end report
</commit_message>
<xml_diff>
--- a/EndReport-MaLe.docx
+++ b/EndReport-MaLe.docx
@@ -1,6 +1,6 @@
 
 <file path=word/document.xml><?xml version="1.0" encoding="utf-8"?>
-<w:document xmlns:wpc="http://schemas.microsoft.com/office/word/2010/wordprocessingCanvas" xmlns:mo="http://schemas.microsoft.com/office/mac/office/2008/main" xmlns:mc="http://schemas.openxmlformats.org/markup-compatibility/2006" xmlns:mv="urn:schemas-microsoft-com:mac:vml" xmlns:o="urn:schemas-microsoft-com:office:office" xmlns:r="http://schemas.openxmlformats.org/officeDocument/2006/relationships" xmlns:m="http://schemas.openxmlformats.org/officeDocument/2006/math" xmlns:v="urn:schemas-microsoft-com:vml" xmlns:wp14="http://schemas.microsoft.com/office/word/2010/wordprocessingDrawing" xmlns:wp="http://schemas.openxmlformats.org/drawingml/2006/wordprocessingDrawing" xmlns:w10="urn:schemas-microsoft-com:office:word" xmlns:w="http://schemas.openxmlformats.org/wordprocessingml/2006/main" xmlns:w14="http://schemas.microsoft.com/office/word/2010/wordml" xmlns:w15="http://schemas.microsoft.com/office/word/2012/wordml" xmlns:wpg="http://schemas.microsoft.com/office/word/2010/wordprocessingGroup" xmlns:wpi="http://schemas.microsoft.com/office/word/2010/wordprocessingInk" xmlns:wne="http://schemas.microsoft.com/office/word/2006/wordml" xmlns:wps="http://schemas.microsoft.com/office/word/2010/wordprocessingShape" mc:Ignorable="w14 w15 wp14">
+<w:document xmlns:wpc="http://schemas.microsoft.com/office/word/2010/wordprocessingCanvas" xmlns:mc="http://schemas.openxmlformats.org/markup-compatibility/2006" xmlns:o="urn:schemas-microsoft-com:office:office" xmlns:r="http://schemas.openxmlformats.org/officeDocument/2006/relationships" xmlns:m="http://schemas.openxmlformats.org/officeDocument/2006/math" xmlns:v="urn:schemas-microsoft-com:vml" xmlns:wp14="http://schemas.microsoft.com/office/word/2010/wordprocessingDrawing" xmlns:wp="http://schemas.openxmlformats.org/drawingml/2006/wordprocessingDrawing" xmlns:w10="urn:schemas-microsoft-com:office:word" xmlns:w="http://schemas.openxmlformats.org/wordprocessingml/2006/main" xmlns:w14="http://schemas.microsoft.com/office/word/2010/wordml" xmlns:w15="http://schemas.microsoft.com/office/word/2012/wordml" xmlns:wpg="http://schemas.microsoft.com/office/word/2010/wordprocessingGroup" xmlns:wpi="http://schemas.microsoft.com/office/word/2010/wordprocessingInk" xmlns:wne="http://schemas.microsoft.com/office/word/2006/wordml" xmlns:wps="http://schemas.microsoft.com/office/word/2010/wordprocessingShape" mc:Ignorable="w14 w15 wp14">
   <w:body>
     <w:p>
       <w:pPr>
@@ -544,6 +544,17 @@
     <w:p>
       <w:pPr>
         <w:pStyle w:val="ListParagraph"/>
+        <w:ind w:left="2520"/>
+        <w:rPr>
+          <w:rFonts w:cs="Times New Roman"/>
+          <w:b/>
+          <w:szCs w:val="28"/>
+        </w:rPr>
+      </w:pPr>
+    </w:p>
+    <w:p>
+      <w:pPr>
+        <w:pStyle w:val="ListParagraph"/>
         <w:ind w:left="1620" w:firstLine="900"/>
         <w:rPr>
           <w:rFonts w:cs="Times New Roman"/>
@@ -557,6 +568,7 @@
           <w:b/>
           <w:szCs w:val="28"/>
         </w:rPr>
+        <w:lastRenderedPageBreak/>
         <w:t>Nhận xét của giáo viên hướng dẫn</w:t>
       </w:r>
     </w:p>
@@ -586,7 +598,6 @@
           <w:b/>
           <w:szCs w:val="28"/>
         </w:rPr>
-        <w:lastRenderedPageBreak/>
         <w:tab/>
       </w:r>
       <w:r>
@@ -822,7 +833,6 @@
           <w:sz w:val="26"/>
           <w:szCs w:val="26"/>
         </w:rPr>
-        <w:lastRenderedPageBreak/>
         <w:t>Giới thiệu:</w:t>
       </w:r>
     </w:p>
@@ -886,18 +896,49 @@
           <w:rFonts w:cs="Times New Roman"/>
           <w:sz w:val="26"/>
           <w:szCs w:val="26"/>
+        </w:rPr>
+      </w:pPr>
+      <w:r>
+        <w:rPr>
+          <w:rFonts w:cs="Times New Roman"/>
+          <w:sz w:val="26"/>
+          <w:szCs w:val="26"/>
           <w:lang w:val="vi-VN"/>
         </w:rPr>
-      </w:pPr>
-      <w:r>
-        <w:rPr>
-          <w:rFonts w:cs="Times New Roman"/>
-          <w:sz w:val="26"/>
-          <w:szCs w:val="26"/>
-          <w:lang w:val="vi-VN"/>
-        </w:rPr>
         <w:t>Machine Learning là một lĩnh vực nhỏ của Khoa Học Máy Tính, nó có khả năng tự học hỏi dựa trên dữ liệu đưa vào mà không cần phải được lập trình cụ thể</w:t>
       </w:r>
+      <w:r>
+        <w:rPr>
+          <w:rFonts w:cs="Times New Roman"/>
+          <w:sz w:val="26"/>
+          <w:szCs w:val="26"/>
+        </w:rPr>
+        <w:t xml:space="preserve">. Machine Learning </w:t>
+      </w:r>
+      <w:r>
+        <w:rPr>
+          <w:rFonts w:cs="Times New Roman"/>
+          <w:sz w:val="26"/>
+          <w:szCs w:val="26"/>
+        </w:rPr>
+        <w:t>gây nên cơn sốt công nghệ trên toàn thế giới trong vài năm nay. Trong giới học thuật, mỗi năm có hàng ngàn bài báo khoa học về đề tài này. Trong giới công nghiệp, từ các công ty lớn như Google, Facebook, Microsoft đến các công ty khởi nghiệp đều đầ</w:t>
+      </w:r>
+      <w:r>
+        <w:rPr>
+          <w:rFonts w:cs="Times New Roman"/>
+          <w:sz w:val="26"/>
+          <w:szCs w:val="26"/>
+        </w:rPr>
+        <w:t>u tư vào Machine L</w:t>
+      </w:r>
+      <w:r>
+        <w:rPr>
+          <w:rFonts w:cs="Times New Roman"/>
+          <w:sz w:val="26"/>
+          <w:szCs w:val="26"/>
+        </w:rPr>
+        <w:t>earning.</w:t>
+      </w:r>
     </w:p>
     <w:p>
       <w:pPr>
@@ -915,7 +956,23 @@
           <w:sz w:val="26"/>
           <w:szCs w:val="26"/>
         </w:rPr>
-        <w:t>Có khá nhiều ứng dụng của công nghệ học máy đã được áp dụng trong cuộc sống hàng ngày như: google dịch, xe ô tô tự lái, hệ thống gợi ý mua hàng, hệ thống nhận diện khuôn mặ</w:t>
+        <w:t>Có khá nhiều ứng dụng của công nghệ học máy đã được áp dụng trong cuộc số</w:t>
+      </w:r>
+      <w:r>
+        <w:rPr>
+          <w:rFonts w:cs="Times New Roman"/>
+          <w:sz w:val="26"/>
+          <w:szCs w:val="26"/>
+        </w:rPr>
+        <w:t>ng hàng ngày như: G</w:t>
+      </w:r>
+      <w:r>
+        <w:rPr>
+          <w:rFonts w:cs="Times New Roman"/>
+          <w:sz w:val="26"/>
+          <w:szCs w:val="26"/>
+        </w:rPr>
+        <w:t>oogle dịch, xe ô tô tự lái, hệ thống gợi ý mua hàng, hệ thống nhận diện khuôn mặ</w:t>
       </w:r>
       <w:r>
         <w:rPr>
@@ -1007,7 +1064,15 @@
           <w:sz w:val="26"/>
           <w:szCs w:val="26"/>
         </w:rPr>
-        <w:t>Thực tế:</w:t>
+        <w:t>Hiện tại</w:t>
+      </w:r>
+      <w:r>
+        <w:rPr>
+          <w:rFonts w:cs="Times New Roman"/>
+          <w:sz w:val="26"/>
+          <w:szCs w:val="26"/>
+        </w:rPr>
+        <w:t>:</w:t>
       </w:r>
     </w:p>
     <w:p>
@@ -1018,6 +1083,7 @@
           <w:numId w:val="3"/>
         </w:numPr>
         <w:spacing w:after="160" w:line="259" w:lineRule="auto"/>
+        <w:ind w:left="1530"/>
         <w:rPr>
           <w:rFonts w:cs="Times New Roman"/>
           <w:sz w:val="26"/>
@@ -1057,7 +1123,7 @@
           <w:numId w:val="3"/>
         </w:numPr>
         <w:spacing w:after="160" w:line="259" w:lineRule="auto"/>
-        <w:ind w:left="2520"/>
+        <w:ind w:left="1890"/>
         <w:rPr>
           <w:rFonts w:cs="Times New Roman"/>
           <w:sz w:val="26"/>
@@ -1105,7 +1171,7 @@
           <w:numId w:val="3"/>
         </w:numPr>
         <w:spacing w:after="160" w:line="259" w:lineRule="auto"/>
-        <w:ind w:left="2520"/>
+        <w:ind w:left="1890"/>
         <w:rPr>
           <w:rFonts w:cs="Times New Roman"/>
           <w:sz w:val="26"/>
@@ -1143,6 +1209,119 @@
           <w:szCs w:val="26"/>
         </w:rPr>
         <w:t xml:space="preserve"> và các loại bệnh cơ bản lặp đi lặp lại nhiều nên cần có công cụ hỗ trợ các bác sĩ chuẩn đoán nhanh các bệnh cơ bản đó. </w:t>
+      </w:r>
+    </w:p>
+    <w:p>
+      <w:pPr>
+        <w:pStyle w:val="ListParagraph"/>
+        <w:numPr>
+          <w:ilvl w:val="2"/>
+          <w:numId w:val="3"/>
+        </w:numPr>
+        <w:spacing w:after="160" w:line="259" w:lineRule="auto"/>
+        <w:ind w:left="1890"/>
+        <w:rPr>
+          <w:rFonts w:cs="Times New Roman"/>
+          <w:sz w:val="26"/>
+          <w:szCs w:val="26"/>
+        </w:rPr>
+      </w:pPr>
+      <w:r>
+        <w:rPr>
+          <w:rFonts w:cs="Times New Roman"/>
+          <w:sz w:val="26"/>
+          <w:szCs w:val="26"/>
+        </w:rPr>
+        <w:t>Y tế được biết đến là dịch vụ về chăm sóc sức khỏe con người cũng như là một trong những dịch vụ yêu cầu bắt buộc phải phát triển trên mức kinh tế để có thể đảm bảo cuộc sống cho người dân cũng như là sự tồn vong của nhân loại. Những ứng dụng của khoa học công nghệ luôn chú trọng vào việc có thể ứng dụng vào y tế rất nhiều và được ưu tiên hàng đầu.</w:t>
+      </w:r>
+    </w:p>
+    <w:p>
+      <w:pPr>
+        <w:pStyle w:val="ListParagraph"/>
+        <w:numPr>
+          <w:ilvl w:val="2"/>
+          <w:numId w:val="3"/>
+        </w:numPr>
+        <w:spacing w:after="160" w:line="259" w:lineRule="auto"/>
+        <w:ind w:left="1890"/>
+        <w:rPr>
+          <w:rFonts w:cs="Times New Roman"/>
+          <w:sz w:val="26"/>
+          <w:szCs w:val="26"/>
+        </w:rPr>
+      </w:pPr>
+      <w:r>
+        <w:rPr>
+          <w:rFonts w:cs="Times New Roman"/>
+          <w:sz w:val="26"/>
+          <w:szCs w:val="26"/>
+        </w:rPr>
+        <w:t xml:space="preserve">Thế kỷ </w:t>
+      </w:r>
+      <w:r>
+        <w:rPr>
+          <w:rFonts w:cs="Times New Roman"/>
+          <w:sz w:val="26"/>
+          <w:szCs w:val="26"/>
+        </w:rPr>
+        <w:t xml:space="preserve">XXI </w:t>
+      </w:r>
+      <w:r>
+        <w:rPr>
+          <w:rFonts w:cs="Times New Roman"/>
+          <w:sz w:val="26"/>
+          <w:szCs w:val="26"/>
+        </w:rPr>
+        <w:t>là một thế kỷ của sự hội nhập kinh tế. Vì thế mà Việt Nam cần đẩy mạnh về việc có thể giao lưu kinh tế với các quốc gia trong và ngoài khu vực. Để có thể đảm bảo về cơ sở vật chất, dịch vụ thì việc có được những chiến lược, những áp dụng công nghệ, khoa học</w:t>
+      </w:r>
+      <w:r>
+        <w:rPr>
+          <w:rFonts w:cs="Times New Roman"/>
+          <w:sz w:val="26"/>
+          <w:szCs w:val="26"/>
+        </w:rPr>
+        <w:t xml:space="preserve"> vào y tế</w:t>
+      </w:r>
+      <w:r>
+        <w:rPr>
+          <w:rFonts w:cs="Times New Roman"/>
+          <w:sz w:val="26"/>
+          <w:szCs w:val="26"/>
+        </w:rPr>
+        <w:t xml:space="preserve"> là </w:t>
+      </w:r>
+      <w:r>
+        <w:rPr>
+          <w:rFonts w:cs="Times New Roman"/>
+          <w:sz w:val="26"/>
+          <w:szCs w:val="26"/>
+        </w:rPr>
+        <w:lastRenderedPageBreak/>
+        <w:t>điều cần thiết. Đây được xem là một trong những lĩnh vực có thể thu hút được đầu tư từ các đơn vị nước ngoài.</w:t>
+      </w:r>
+    </w:p>
+    <w:p>
+      <w:pPr>
+        <w:pStyle w:val="ListParagraph"/>
+        <w:numPr>
+          <w:ilvl w:val="2"/>
+          <w:numId w:val="3"/>
+        </w:numPr>
+        <w:spacing w:after="160" w:line="259" w:lineRule="auto"/>
+        <w:ind w:left="1890"/>
+        <w:rPr>
+          <w:rFonts w:cs="Times New Roman"/>
+          <w:sz w:val="26"/>
+          <w:szCs w:val="26"/>
+        </w:rPr>
+      </w:pPr>
+      <w:r>
+        <w:rPr>
+          <w:rFonts w:cs="Times New Roman"/>
+          <w:sz w:val="26"/>
+          <w:szCs w:val="26"/>
+        </w:rPr>
+        <w:t>Trong kỷ nguyên mới ngành y tế càng cần thiết để con người có được sức khỏe tốt nhất cống hiến cho xã hội. Ngành y tế ứng dụng các thiết bị khoa học để phát triển hơn, khi sức khỏe con người trở nên ổn định thì đương nhiên mọi hoạt động kinh tế, xã hội đều được thúc đẩy mạnh mẽ.</w:t>
       </w:r>
     </w:p>
     <w:p>
@@ -1153,6 +1332,7 @@
           <w:numId w:val="3"/>
         </w:numPr>
         <w:spacing w:after="160" w:line="259" w:lineRule="auto"/>
+        <w:ind w:left="1620"/>
         <w:rPr>
           <w:rFonts w:cs="Times New Roman"/>
           <w:sz w:val="26"/>
@@ -1192,7 +1372,7 @@
           <w:numId w:val="3"/>
         </w:numPr>
         <w:spacing w:after="160" w:line="259" w:lineRule="auto"/>
-        <w:ind w:left="2520"/>
+        <w:ind w:left="1890"/>
         <w:rPr>
           <w:rFonts w:cs="Times New Roman"/>
           <w:sz w:val="26"/>
@@ -1232,21 +1412,37 @@
           <w:numId w:val="3"/>
         </w:numPr>
         <w:spacing w:after="160" w:line="259" w:lineRule="auto"/>
-        <w:ind w:left="2520"/>
-        <w:rPr>
-          <w:rFonts w:cs="Times New Roman"/>
-          <w:sz w:val="26"/>
-          <w:szCs w:val="26"/>
-        </w:rPr>
-      </w:pPr>
-      <w:r>
-        <w:rPr>
-          <w:rFonts w:cs="Times New Roman"/>
-          <w:sz w:val="26"/>
-          <w:szCs w:val="26"/>
-        </w:rPr>
-        <w:t xml:space="preserve">Số liệu thực tế: </w:t>
-      </w:r>
+        <w:ind w:left="1890"/>
+        <w:rPr>
+          <w:rFonts w:cs="Times New Roman"/>
+          <w:sz w:val="26"/>
+          <w:szCs w:val="26"/>
+        </w:rPr>
+      </w:pPr>
+      <w:r>
+        <w:rPr>
+          <w:rFonts w:cs="Times New Roman"/>
+          <w:sz w:val="26"/>
+          <w:szCs w:val="26"/>
+        </w:rPr>
+        <w:t>Theo số liệu thống kê, năm 2015 có 1,8 triệu người bị chết do lao phổi, trong số 10,4 triệu người mắc bệnh.</w:t>
+      </w:r>
+    </w:p>
+    <w:p>
+      <w:pPr>
+        <w:pStyle w:val="ListParagraph"/>
+        <w:numPr>
+          <w:ilvl w:val="2"/>
+          <w:numId w:val="3"/>
+        </w:numPr>
+        <w:spacing w:after="160" w:line="259" w:lineRule="auto"/>
+        <w:ind w:left="1890"/>
+        <w:rPr>
+          <w:rFonts w:cs="Times New Roman"/>
+          <w:sz w:val="26"/>
+          <w:szCs w:val="26"/>
+        </w:rPr>
+      </w:pPr>
       <w:r>
         <w:rPr>
           <w:rFonts w:cs="Times New Roman"/>
@@ -1336,16 +1532,7 @@
           <w:sz w:val="26"/>
           <w:szCs w:val="26"/>
         </w:rPr>
-        <w:t xml:space="preserve">Machine Learning nói riêng và AI nói chung trong tương lai sẽ phát triển rất nhanh chóng và hỗ trợ, phục vụ con người trong nhiều lĩnh </w:t>
-      </w:r>
-      <w:r>
-        <w:rPr>
-          <w:rFonts w:cs="Times New Roman"/>
-          <w:sz w:val="26"/>
-          <w:szCs w:val="26"/>
-        </w:rPr>
-        <w:lastRenderedPageBreak/>
-        <w:t>vực như: kinh tế, công nghiệp, đời sống, giáo dục,… và đặ</w:t>
+        <w:t>Machine Learning nói riêng và AI nói chung trong tương lai sẽ phát triển rất nhanh chóng và hỗ trợ, phục vụ con người trong nhiều lĩnh vực như: kinh tế, công nghiệp, đời sống, giáo dục,… và đặ</w:t>
       </w:r>
       <w:r>
         <w:rPr>
@@ -1392,7 +1579,15 @@
           <w:sz w:val="26"/>
           <w:szCs w:val="26"/>
         </w:rPr>
-        <w:t>Giúp cho bác sĩ thu thập và xử lý dữ liệu nhanh hơn, tăng dung lượng dữ liệu sức khỏe vào hệ thống</w:t>
+        <w:t>Machine Learning g</w:t>
+      </w:r>
+      <w:r>
+        <w:rPr>
+          <w:rFonts w:cs="Times New Roman"/>
+          <w:sz w:val="26"/>
+          <w:szCs w:val="26"/>
+        </w:rPr>
+        <w:t>iúp phổ cập rộng rãi các hệ thống hồ sơ y tế điện tử, cải thiện tốc độ xử lý chẩn đoán.</w:t>
       </w:r>
     </w:p>
     <w:p>
@@ -1415,7 +1610,15 @@
           <w:sz w:val="26"/>
           <w:szCs w:val="26"/>
         </w:rPr>
-        <w:t>Giúp phổ cập rộng rãi các hệ thống hồ sơ y tế điện tử, cải thiện tốc độ xử lý chẩn đoán.</w:t>
+        <w:t>Khi triệu chứng bệnh xuất hiện, có thể có hàng triệu nghiên cứu và kết quả liên quan đến chúng và có thể tốn rất nhiều thời gian để phân tích một lượng dữ liệu lớn như vậy. Machine Learning sẽ vượt trội hơn so với cách truy vấn dữ liệu truyền thống, để quét, phân tích và tóm tắt các văn bản y tế giúp các bác sĩ tập trung vào chẩn đoán bệnh và có thể đưa ra kết luận trong thời gian sớm nhất</w:t>
+      </w:r>
+      <w:r>
+        <w:rPr>
+          <w:rFonts w:cs="Times New Roman"/>
+          <w:sz w:val="26"/>
+          <w:szCs w:val="26"/>
+        </w:rPr>
+        <w:t>.</w:t>
       </w:r>
     </w:p>
     <w:p>
@@ -1438,31 +1641,54 @@
           <w:sz w:val="26"/>
           <w:szCs w:val="26"/>
         </w:rPr>
-        <w:t xml:space="preserve">Bệnh càng ngày càng nhiều và trở nên phổ biến kéo theo lượng dữ liệu sẽ </w:t>
-      </w:r>
-      <w:r>
-        <w:rPr>
-          <w:rFonts w:cs="Times New Roman"/>
-          <w:sz w:val="26"/>
-          <w:szCs w:val="26"/>
-        </w:rPr>
-        <w:t>tăng</w:t>
-      </w:r>
-      <w:r>
-        <w:rPr>
-          <w:rFonts w:cs="Times New Roman"/>
-          <w:sz w:val="26"/>
-          <w:szCs w:val="26"/>
-        </w:rPr>
-        <w:t xml:space="preserve"> lên rất nhiều lần so với hiện tại nên cần các công cụ hỗ trợ mang tính bước ngoặt trong lĩnh vực y tế</w:t>
-      </w:r>
-      <w:r>
-        <w:rPr>
-          <w:rFonts w:cs="Times New Roman"/>
-          <w:sz w:val="26"/>
-          <w:szCs w:val="26"/>
-        </w:rPr>
-        <w:t>.</w:t>
+        <w:t>Mô hình sử dụng công nghệ sẽ nhanh hơn và chính xác hơn so với mô hình được hỗ trợ bởi máy tính truyền thống và có thể tự cải thiện khả năng phát hiện và phân loại bệnh của chúng thông qua khả năng tự học hỏi và nhận thức của máy móc. Qua đó, giúp các bác sĩ có thể phản ứng nhanh chóng và điều trị kịp thời cho bệnh nhân.</w:t>
+      </w:r>
+    </w:p>
+    <w:p>
+      <w:pPr>
+        <w:pStyle w:val="ListParagraph"/>
+        <w:numPr>
+          <w:ilvl w:val="1"/>
+          <w:numId w:val="3"/>
+        </w:numPr>
+        <w:spacing w:after="160" w:line="259" w:lineRule="auto"/>
+        <w:rPr>
+          <w:rFonts w:cs="Times New Roman"/>
+          <w:sz w:val="26"/>
+          <w:szCs w:val="26"/>
+        </w:rPr>
+      </w:pPr>
+      <w:r>
+        <w:rPr>
+          <w:rFonts w:cs="Times New Roman"/>
+          <w:sz w:val="26"/>
+          <w:szCs w:val="26"/>
+        </w:rPr>
+        <w:t>Bằng việc kết hợp khoa học dữ liệu và phân tích dữ liệu, Machine Learning và AI trong tương lai có thể tạo ra bản sao kỹ thuật số của con người dựa trên những dữ liệu chi tiết của họ, qua đó cung cấp hình ảnh toàn diện về bệnh nhân giúp hỗ trợ và giảm rủi ro trong điều trị bệnh.</w:t>
+      </w:r>
+    </w:p>
+    <w:p>
+      <w:pPr>
+        <w:pStyle w:val="ListParagraph"/>
+        <w:numPr>
+          <w:ilvl w:val="1"/>
+          <w:numId w:val="3"/>
+        </w:numPr>
+        <w:spacing w:after="160" w:line="259" w:lineRule="auto"/>
+        <w:rPr>
+          <w:rFonts w:cs="Times New Roman"/>
+          <w:sz w:val="26"/>
+          <w:szCs w:val="26"/>
+        </w:rPr>
+      </w:pPr>
+      <w:r>
+        <w:rPr>
+          <w:rFonts w:cs="Times New Roman"/>
+          <w:sz w:val="26"/>
+          <w:szCs w:val="26"/>
+        </w:rPr>
+        <w:lastRenderedPageBreak/>
+        <w:t>Nghiên cứu cho thấy GDP toàn cầu vào năm 2030 sẽ tăng đáng kể nhờ vào lĩnh vực trí tuệ nhân tạo, biến nó trở thành cơ hội thương mại lớn nhất trong nền kinh tế thay đổi nhanh chóng ngày nay.</w:t>
       </w:r>
     </w:p>
     <w:p>
@@ -1504,6 +1730,7 @@
           <w:numId w:val="3"/>
         </w:numPr>
         <w:spacing w:after="160" w:line="259" w:lineRule="auto"/>
+        <w:ind w:left="1350"/>
         <w:rPr>
           <w:rFonts w:cs="Times New Roman"/>
           <w:sz w:val="26"/>
@@ -1535,6 +1762,7 @@
           <w:numId w:val="3"/>
         </w:numPr>
         <w:spacing w:after="160" w:line="259" w:lineRule="auto"/>
+        <w:ind w:left="1350"/>
         <w:rPr>
           <w:rFonts w:cs="Times New Roman"/>
           <w:sz w:val="26"/>
@@ -1566,6 +1794,7 @@
           <w:numId w:val="3"/>
         </w:numPr>
         <w:spacing w:after="160" w:line="259" w:lineRule="auto"/>
+        <w:ind w:left="1350"/>
         <w:rPr>
           <w:rFonts w:cs="Times New Roman"/>
           <w:sz w:val="26"/>
@@ -1592,7 +1821,7 @@
     <w:p>
       <w:pPr>
         <w:pStyle w:val="ListParagraph"/>
-        <w:ind w:left="1440"/>
+        <w:ind w:left="1350"/>
         <w:rPr>
           <w:rFonts w:cs="Times New Roman"/>
           <w:sz w:val="26"/>
@@ -1669,19 +1898,84 @@
           <w:numId w:val="3"/>
         </w:numPr>
         <w:spacing w:after="160" w:line="259" w:lineRule="auto"/>
-        <w:rPr>
-          <w:rFonts w:cs="Times New Roman"/>
-          <w:sz w:val="26"/>
-          <w:szCs w:val="26"/>
-        </w:rPr>
-      </w:pPr>
-      <w:r>
-        <w:rPr>
-          <w:rFonts w:cs="Times New Roman"/>
-          <w:sz w:val="26"/>
-          <w:szCs w:val="26"/>
-        </w:rPr>
-        <w:t>Hoàn thành dự án đúng mong đợi.</w:t>
+        <w:ind w:left="1080"/>
+        <w:rPr>
+          <w:rFonts w:cs="Times New Roman"/>
+          <w:sz w:val="26"/>
+          <w:szCs w:val="26"/>
+        </w:rPr>
+      </w:pPr>
+      <w:r>
+        <w:rPr>
+          <w:rFonts w:cs="Times New Roman"/>
+          <w:sz w:val="26"/>
+          <w:szCs w:val="26"/>
+        </w:rPr>
+        <w:t>Nhóm h</w:t>
+      </w:r>
+      <w:r>
+        <w:rPr>
+          <w:rFonts w:cs="Times New Roman"/>
+          <w:sz w:val="26"/>
+          <w:szCs w:val="26"/>
+        </w:rPr>
+        <w:t>oàn thành dự án đúng mong đợ</w:t>
+      </w:r>
+      <w:r>
+        <w:rPr>
+          <w:rFonts w:cs="Times New Roman"/>
+          <w:sz w:val="26"/>
+          <w:szCs w:val="26"/>
+        </w:rPr>
+        <w:t>i:</w:t>
+      </w:r>
+    </w:p>
+    <w:p>
+      <w:pPr>
+        <w:pStyle w:val="ListParagraph"/>
+        <w:numPr>
+          <w:ilvl w:val="0"/>
+          <w:numId w:val="14"/>
+        </w:numPr>
+        <w:spacing w:after="160" w:line="259" w:lineRule="auto"/>
+        <w:ind w:left="1350" w:hanging="270"/>
+        <w:rPr>
+          <w:rFonts w:cs="Times New Roman"/>
+          <w:sz w:val="26"/>
+          <w:szCs w:val="26"/>
+        </w:rPr>
+      </w:pPr>
+      <w:r>
+        <w:rPr>
+          <w:rFonts w:cs="Times New Roman"/>
+          <w:sz w:val="26"/>
+          <w:szCs w:val="26"/>
+        </w:rPr>
+        <w:t>Sau tuần học thứ 9 các thành viên trong nhóm đã có thể nắm rõ các thuật toán cơ bản của Machine Learning và chọn được thuật toán phù hợp cho đề tài.</w:t>
+      </w:r>
+    </w:p>
+    <w:p>
+      <w:pPr>
+        <w:pStyle w:val="ListParagraph"/>
+        <w:numPr>
+          <w:ilvl w:val="0"/>
+          <w:numId w:val="14"/>
+        </w:numPr>
+        <w:spacing w:after="160" w:line="259" w:lineRule="auto"/>
+        <w:ind w:left="1350" w:hanging="270"/>
+        <w:rPr>
+          <w:rFonts w:cs="Times New Roman"/>
+          <w:sz w:val="26"/>
+          <w:szCs w:val="26"/>
+        </w:rPr>
+      </w:pPr>
+      <w:r>
+        <w:rPr>
+          <w:rFonts w:cs="Times New Roman"/>
+          <w:sz w:val="26"/>
+          <w:szCs w:val="26"/>
+        </w:rPr>
+        <w:t>Sau tuần học thứ 14, nhóm hoàn thành việc thực hiện training model và test, chọn ra được hướng đi có tỉ lệ chính xác cao nhất.</w:t>
       </w:r>
     </w:p>
     <w:p>
@@ -1692,6 +1986,7 @@
           <w:numId w:val="3"/>
         </w:numPr>
         <w:spacing w:after="160" w:line="259" w:lineRule="auto"/>
+        <w:ind w:left="1080"/>
         <w:rPr>
           <w:rFonts w:cs="Times New Roman"/>
           <w:sz w:val="26"/>
@@ -1713,6 +2008,14 @@
           <w:szCs w:val="26"/>
         </w:rPr>
         <w:t>.</w:t>
+      </w:r>
+      <w:r>
+        <w:rPr>
+          <w:rFonts w:cs="Times New Roman"/>
+          <w:sz w:val="26"/>
+          <w:szCs w:val="26"/>
+        </w:rPr>
+        <w:t xml:space="preserve"> </w:t>
       </w:r>
     </w:p>
     <w:p>
@@ -1723,6 +2026,7 @@
           <w:numId w:val="3"/>
         </w:numPr>
         <w:spacing w:after="160" w:line="259" w:lineRule="auto"/>
+        <w:ind w:left="1080"/>
         <w:rPr>
           <w:rFonts w:cs="Times New Roman"/>
           <w:sz w:val="26"/>
@@ -1746,6 +2050,7 @@
           <w:numId w:val="3"/>
         </w:numPr>
         <w:spacing w:after="160" w:line="259" w:lineRule="auto"/>
+        <w:ind w:left="1080"/>
         <w:rPr>
           <w:rFonts w:cs="Times New Roman"/>
           <w:sz w:val="26"/>
@@ -1777,19 +2082,44 @@
           <w:numId w:val="3"/>
         </w:numPr>
         <w:spacing w:after="160" w:line="259" w:lineRule="auto"/>
-        <w:rPr>
-          <w:rFonts w:cs="Times New Roman"/>
-          <w:sz w:val="26"/>
-          <w:szCs w:val="26"/>
-        </w:rPr>
-      </w:pPr>
-      <w:r>
-        <w:rPr>
-          <w:rFonts w:cs="Times New Roman"/>
-          <w:sz w:val="26"/>
-          <w:szCs w:val="26"/>
-        </w:rPr>
-        <w:t>Dự đoán bệnh với độ chính xác cao (trên 80%)</w:t>
+        <w:ind w:left="1080"/>
+        <w:rPr>
+          <w:rFonts w:cs="Times New Roman"/>
+          <w:sz w:val="26"/>
+          <w:szCs w:val="26"/>
+        </w:rPr>
+      </w:pPr>
+      <w:r>
+        <w:rPr>
+          <w:rFonts w:cs="Times New Roman"/>
+          <w:sz w:val="26"/>
+          <w:szCs w:val="26"/>
+        </w:rPr>
+        <w:t>Kết quả d</w:t>
+      </w:r>
+      <w:r>
+        <w:rPr>
+          <w:rFonts w:cs="Times New Roman"/>
+          <w:sz w:val="26"/>
+          <w:szCs w:val="26"/>
+        </w:rPr>
+        <w:t xml:space="preserve">ự đoán </w:t>
+      </w:r>
+      <w:r>
+        <w:rPr>
+          <w:rFonts w:cs="Times New Roman"/>
+          <w:sz w:val="26"/>
+          <w:szCs w:val="26"/>
+        </w:rPr>
+        <w:t>đạt</w:t>
+      </w:r>
+      <w:r>
+        <w:rPr>
+          <w:rFonts w:cs="Times New Roman"/>
+          <w:sz w:val="26"/>
+          <w:szCs w:val="26"/>
+        </w:rPr>
+        <w:t xml:space="preserve"> độ chính xác cao (trên 80%)</w:t>
       </w:r>
       <w:r>
         <w:rPr>
@@ -1808,6 +2138,7 @@
           <w:numId w:val="3"/>
         </w:numPr>
         <w:spacing w:after="160" w:line="259" w:lineRule="auto"/>
+        <w:ind w:left="1080"/>
         <w:rPr>
           <w:rFonts w:cs="Times New Roman"/>
           <w:sz w:val="26"/>
@@ -1845,6 +2176,54 @@
           <w:szCs w:val="26"/>
         </w:rPr>
         <w:t>.</w:t>
+      </w:r>
+    </w:p>
+    <w:p>
+      <w:pPr>
+        <w:pStyle w:val="ListParagraph"/>
+        <w:numPr>
+          <w:ilvl w:val="0"/>
+          <w:numId w:val="3"/>
+        </w:numPr>
+        <w:spacing w:after="160" w:line="259" w:lineRule="auto"/>
+        <w:ind w:left="1080"/>
+        <w:rPr>
+          <w:rFonts w:cs="Times New Roman"/>
+          <w:sz w:val="26"/>
+          <w:szCs w:val="26"/>
+        </w:rPr>
+      </w:pPr>
+      <w:r>
+        <w:rPr>
+          <w:rFonts w:cs="Times New Roman"/>
+          <w:sz w:val="26"/>
+          <w:szCs w:val="26"/>
+        </w:rPr>
+        <w:t>Tương lai sẽ phát triển</w:t>
+      </w:r>
+      <w:r>
+        <w:rPr>
+          <w:rFonts w:cs="Times New Roman"/>
+          <w:sz w:val="26"/>
+          <w:szCs w:val="26"/>
+        </w:rPr>
+        <w:t xml:space="preserve"> dự án</w:t>
+      </w:r>
+      <w:r>
+        <w:rPr>
+          <w:rFonts w:cs="Times New Roman"/>
+          <w:sz w:val="26"/>
+          <w:szCs w:val="26"/>
+        </w:rPr>
+        <w:t xml:space="preserve"> theo mô hình có khả năng phát hiện và phân loại giai đoạn phát triển của bệnh</w:t>
+      </w:r>
+      <w:r>
+        <w:rPr>
+          <w:rFonts w:cs="Times New Roman"/>
+          <w:sz w:val="26"/>
+          <w:szCs w:val="26"/>
+        </w:rPr>
+        <w:t xml:space="preserve"> phổi.</w:t>
       </w:r>
     </w:p>
     <w:p>
@@ -1886,30 +2265,12 @@
     <w:p>
       <w:pPr>
         <w:pStyle w:val="ListParagraph"/>
-        <w:ind w:left="1440"/>
-        <w:rPr>
-          <w:rFonts w:cs="Times New Roman"/>
-          <w:sz w:val="26"/>
-          <w:szCs w:val="26"/>
-        </w:rPr>
-      </w:pPr>
-      <w:r>
-        <w:rPr>
-          <w:rFonts w:cs="Times New Roman"/>
-          <w:sz w:val="26"/>
-          <w:szCs w:val="26"/>
-        </w:rPr>
-        <w:t>Các bước thực hiện dự án:</w:t>
-      </w:r>
-    </w:p>
-    <w:p>
-      <w:pPr>
-        <w:pStyle w:val="ListParagraph"/>
         <w:numPr>
           <w:ilvl w:val="0"/>
           <w:numId w:val="4"/>
         </w:numPr>
         <w:spacing w:after="160" w:line="259" w:lineRule="auto"/>
+        <w:ind w:left="1080"/>
         <w:rPr>
           <w:rFonts w:cs="Times New Roman"/>
           <w:sz w:val="26"/>
@@ -1939,6 +2300,37 @@
           <w:szCs w:val="26"/>
         </w:rPr>
         <w:t>vấn đề:</w:t>
+      </w:r>
+    </w:p>
+    <w:p>
+      <w:pPr>
+        <w:pStyle w:val="ListParagraph"/>
+        <w:numPr>
+          <w:ilvl w:val="0"/>
+          <w:numId w:val="3"/>
+        </w:numPr>
+        <w:spacing w:after="160" w:line="259" w:lineRule="auto"/>
+        <w:rPr>
+          <w:rFonts w:cs="Times New Roman"/>
+          <w:sz w:val="26"/>
+          <w:szCs w:val="26"/>
+        </w:rPr>
+      </w:pPr>
+      <w:r>
+        <w:rPr>
+          <w:rFonts w:cs="Times New Roman"/>
+          <w:sz w:val="26"/>
+          <w:szCs w:val="26"/>
+        </w:rPr>
+        <w:t xml:space="preserve">Các thành viên trong nhóm tìm hiểu các khái niệm cơ bản, tìm ra thực trạng </w:t>
+      </w:r>
+      <w:r>
+        <w:rPr>
+          <w:rFonts w:cs="Times New Roman"/>
+          <w:sz w:val="26"/>
+          <w:szCs w:val="26"/>
+        </w:rPr>
+        <w:t>và nhu cầu sử dụng cũng như ý nghĩa của đề tài.</w:t>
       </w:r>
     </w:p>
     <w:p>
@@ -1949,27 +2341,76 @@
           <w:numId w:val="3"/>
         </w:numPr>
         <w:spacing w:after="160" w:line="259" w:lineRule="auto"/>
-        <w:rPr>
-          <w:rFonts w:cs="Times New Roman"/>
-          <w:sz w:val="26"/>
-          <w:szCs w:val="26"/>
-        </w:rPr>
-      </w:pPr>
-      <w:r>
-        <w:rPr>
-          <w:rFonts w:cs="Times New Roman"/>
-          <w:sz w:val="26"/>
-          <w:szCs w:val="26"/>
-        </w:rPr>
-        <w:t>Tìm hiểu đúng thực trạng và nhu cầu sử dụng</w:t>
-      </w:r>
-      <w:r>
-        <w:rPr>
-          <w:rFonts w:cs="Times New Roman"/>
-          <w:sz w:val="26"/>
-          <w:szCs w:val="26"/>
-        </w:rPr>
-        <w:t>.</w:t>
+        <w:ind w:left="1440"/>
+        <w:rPr>
+          <w:rFonts w:cs="Times New Roman"/>
+          <w:sz w:val="26"/>
+          <w:szCs w:val="26"/>
+        </w:rPr>
+      </w:pPr>
+      <w:r>
+        <w:rPr>
+          <w:rFonts w:cs="Times New Roman"/>
+          <w:sz w:val="26"/>
+          <w:szCs w:val="26"/>
+        </w:rPr>
+        <w:t xml:space="preserve">Sau khi </w:t>
+      </w:r>
+      <w:r>
+        <w:rPr>
+          <w:rFonts w:cs="Times New Roman"/>
+          <w:sz w:val="26"/>
+          <w:szCs w:val="26"/>
+        </w:rPr>
+        <w:t>hoàn thành giai đoạn</w:t>
+      </w:r>
+      <w:r>
+        <w:rPr>
+          <w:rFonts w:cs="Times New Roman"/>
+          <w:sz w:val="26"/>
+          <w:szCs w:val="26"/>
+        </w:rPr>
+        <w:t xml:space="preserve"> tìm</w:t>
+      </w:r>
+      <w:r>
+        <w:rPr>
+          <w:rFonts w:cs="Times New Roman"/>
+          <w:sz w:val="26"/>
+          <w:szCs w:val="26"/>
+        </w:rPr>
+        <w:t xml:space="preserve"> hiểu</w:t>
+      </w:r>
+      <w:r>
+        <w:rPr>
+          <w:rFonts w:cs="Times New Roman"/>
+          <w:sz w:val="26"/>
+          <w:szCs w:val="26"/>
+        </w:rPr>
+        <w:t>, các thành viên trong nhóm đã phân tích các vấn đề thực tế có thể áp dụng cho đề tài. Từ đó, hội ý và đưa ra giải pháp cuối cùng để thực hiện đề tài có kết quả tốt nhất có thể.</w:t>
+      </w:r>
+    </w:p>
+    <w:p>
+      <w:pPr>
+        <w:pStyle w:val="ListParagraph"/>
+        <w:numPr>
+          <w:ilvl w:val="0"/>
+          <w:numId w:val="4"/>
+        </w:numPr>
+        <w:spacing w:after="160" w:line="259" w:lineRule="auto"/>
+        <w:ind w:left="1080" w:hanging="540"/>
+        <w:rPr>
+          <w:rFonts w:cs="Times New Roman"/>
+          <w:sz w:val="26"/>
+          <w:szCs w:val="26"/>
+        </w:rPr>
+      </w:pPr>
+      <w:r>
+        <w:rPr>
+          <w:rFonts w:cs="Times New Roman"/>
+          <w:sz w:val="26"/>
+          <w:szCs w:val="26"/>
+        </w:rPr>
+        <w:t>Chuẩn bị dữ liệu:</w:t>
       </w:r>
     </w:p>
     <w:p>
@@ -1980,19 +2421,20 @@
           <w:numId w:val="3"/>
         </w:numPr>
         <w:spacing w:after="160" w:line="259" w:lineRule="auto"/>
-        <w:rPr>
-          <w:rFonts w:cs="Times New Roman"/>
-          <w:sz w:val="26"/>
-          <w:szCs w:val="26"/>
-        </w:rPr>
-      </w:pPr>
-      <w:r>
-        <w:rPr>
-          <w:rFonts w:cs="Times New Roman"/>
-          <w:sz w:val="26"/>
-          <w:szCs w:val="26"/>
-        </w:rPr>
-        <w:t>Phân tích vấn đề thực tế</w:t>
+        <w:ind w:left="1440"/>
+        <w:rPr>
+          <w:rFonts w:cs="Times New Roman"/>
+          <w:sz w:val="26"/>
+          <w:szCs w:val="26"/>
+        </w:rPr>
+      </w:pPr>
+      <w:r>
+        <w:rPr>
+          <w:rFonts w:cs="Times New Roman"/>
+          <w:sz w:val="26"/>
+          <w:szCs w:val="26"/>
+        </w:rPr>
+        <w:t>Tìm nguồn cung cấp dữ liệu thực tế</w:t>
       </w:r>
       <w:r>
         <w:rPr>
@@ -2011,19 +2453,85 @@
           <w:numId w:val="3"/>
         </w:numPr>
         <w:spacing w:after="160" w:line="259" w:lineRule="auto"/>
-        <w:rPr>
-          <w:rFonts w:cs="Times New Roman"/>
-          <w:sz w:val="26"/>
-          <w:szCs w:val="26"/>
-        </w:rPr>
-      </w:pPr>
-      <w:r>
-        <w:rPr>
-          <w:rFonts w:cs="Times New Roman"/>
-          <w:sz w:val="26"/>
-          <w:szCs w:val="26"/>
-        </w:rPr>
-        <w:t>Hội ý và đưa ra giải pháp</w:t>
+        <w:ind w:left="1440"/>
+        <w:rPr>
+          <w:rFonts w:cs="Times New Roman"/>
+          <w:sz w:val="26"/>
+          <w:szCs w:val="26"/>
+        </w:rPr>
+      </w:pPr>
+      <w:r>
+        <w:rPr>
+          <w:rFonts w:cs="Times New Roman"/>
+          <w:sz w:val="26"/>
+          <w:szCs w:val="26"/>
+        </w:rPr>
+        <w:t>Phân loại dữ liệu</w:t>
+      </w:r>
+      <w:r>
+        <w:rPr>
+          <w:rFonts w:cs="Times New Roman"/>
+          <w:sz w:val="26"/>
+          <w:szCs w:val="26"/>
+        </w:rPr>
+        <w:t>.</w:t>
+      </w:r>
+    </w:p>
+    <w:p>
+      <w:pPr>
+        <w:pStyle w:val="ListParagraph"/>
+        <w:numPr>
+          <w:ilvl w:val="1"/>
+          <w:numId w:val="3"/>
+        </w:numPr>
+        <w:spacing w:after="160" w:line="259" w:lineRule="auto"/>
+        <w:ind w:left="1440"/>
+        <w:rPr>
+          <w:rFonts w:cs="Times New Roman"/>
+          <w:sz w:val="26"/>
+          <w:szCs w:val="26"/>
+        </w:rPr>
+      </w:pPr>
+      <w:r>
+        <w:rPr>
+          <w:rFonts w:cs="Times New Roman"/>
+          <w:sz w:val="26"/>
+          <w:szCs w:val="26"/>
+        </w:rPr>
+        <w:t>Phân tích dữ liệu</w:t>
+      </w:r>
+      <w:r>
+        <w:rPr>
+          <w:rFonts w:cs="Times New Roman"/>
+          <w:sz w:val="26"/>
+          <w:szCs w:val="26"/>
+        </w:rPr>
+        <w:t>.</w:t>
+      </w:r>
+    </w:p>
+    <w:p>
+      <w:pPr>
+        <w:pStyle w:val="ListParagraph"/>
+        <w:numPr>
+          <w:ilvl w:val="1"/>
+          <w:numId w:val="3"/>
+        </w:numPr>
+        <w:spacing w:after="160" w:line="259" w:lineRule="auto"/>
+        <w:ind w:left="1440"/>
+        <w:rPr>
+          <w:rFonts w:cs="Times New Roman"/>
+          <w:sz w:val="26"/>
+          <w:szCs w:val="26"/>
+        </w:rPr>
+      </w:pPr>
+      <w:r>
+        <w:rPr>
+          <w:rFonts w:cs="Times New Roman"/>
+          <w:sz w:val="26"/>
+          <w:szCs w:val="26"/>
+        </w:rPr>
+        <w:lastRenderedPageBreak/>
+        <w:t>Chuyển đổi dữ liệu dạng hình, nhãn thành dạng dữ liệu matrix theo vector</w:t>
       </w:r>
       <w:r>
         <w:rPr>
@@ -2054,7 +2562,15 @@
           <w:sz w:val="26"/>
           <w:szCs w:val="26"/>
         </w:rPr>
-        <w:t>Chuẩn bị dữ liệu:</w:t>
+        <w:t>Chọn thuật toán</w:t>
+      </w:r>
+      <w:r>
+        <w:rPr>
+          <w:rFonts w:cs="Times New Roman"/>
+          <w:sz w:val="26"/>
+          <w:szCs w:val="26"/>
+        </w:rPr>
+        <w:t>:</w:t>
       </w:r>
     </w:p>
     <w:p>
@@ -2077,7 +2593,7 @@
           <w:sz w:val="26"/>
           <w:szCs w:val="26"/>
         </w:rPr>
-        <w:t>Tìm nguồn cung cấp dữ liệu thực tế</w:t>
+        <w:t>Nghiên cứu và tìm hiểu các thuật toán cơ bản và phổ biến trong Machine Learing</w:t>
       </w:r>
       <w:r>
         <w:rPr>
@@ -2108,7 +2624,7 @@
           <w:sz w:val="26"/>
           <w:szCs w:val="26"/>
         </w:rPr>
-        <w:t>Phân loại dữ liệu</w:t>
+        <w:t>Xác định các thuật toán phù hợp với dự án</w:t>
       </w:r>
       <w:r>
         <w:rPr>
@@ -2139,7 +2655,7 @@
           <w:sz w:val="26"/>
           <w:szCs w:val="26"/>
         </w:rPr>
-        <w:t>Phân tích dữ liệu</w:t>
+        <w:t xml:space="preserve">Áp dụng các thuật toán đã chọn vào dự án </w:t>
       </w:r>
       <w:r>
         <w:rPr>
@@ -2148,6 +2664,37 @@
           <w:szCs w:val="26"/>
         </w:rPr>
         <w:t>.</w:t>
+      </w:r>
+    </w:p>
+    <w:p>
+      <w:pPr>
+        <w:pStyle w:val="ListParagraph"/>
+        <w:numPr>
+          <w:ilvl w:val="0"/>
+          <w:numId w:val="4"/>
+        </w:numPr>
+        <w:spacing w:after="160" w:line="259" w:lineRule="auto"/>
+        <w:rPr>
+          <w:rFonts w:cs="Times New Roman"/>
+          <w:sz w:val="26"/>
+          <w:szCs w:val="26"/>
+        </w:rPr>
+      </w:pPr>
+      <w:r>
+        <w:rPr>
+          <w:rFonts w:cs="Times New Roman"/>
+          <w:sz w:val="26"/>
+          <w:szCs w:val="26"/>
+        </w:rPr>
+        <w:t>Huấn luyện</w:t>
+      </w:r>
+      <w:r>
+        <w:rPr>
+          <w:rFonts w:cs="Times New Roman"/>
+          <w:sz w:val="26"/>
+          <w:szCs w:val="26"/>
+        </w:rPr>
+        <w:t>:</w:t>
       </w:r>
     </w:p>
     <w:p>
@@ -2170,8 +2717,7 @@
           <w:sz w:val="26"/>
           <w:szCs w:val="26"/>
         </w:rPr>
-        <w:lastRenderedPageBreak/>
-        <w:t>Chuyển đổi dữ liệu dạng hình, nhãn thành dạng dữ liệu matrix theo vector</w:t>
+        <w:t>Từ dữ liệu đã xử lí trước , thông qua việc áp dụng các thuật toán để tạo ra 1 bộ model để từ đó so sánh với dữ liệu test và cho ra kết quả theo mong đợi</w:t>
       </w:r>
       <w:r>
         <w:rPr>
@@ -2202,15 +2748,7 @@
           <w:sz w:val="26"/>
           <w:szCs w:val="26"/>
         </w:rPr>
-        <w:t>Chọn thuật toán</w:t>
-      </w:r>
-      <w:r>
-        <w:rPr>
-          <w:rFonts w:cs="Times New Roman"/>
-          <w:sz w:val="26"/>
-          <w:szCs w:val="26"/>
-        </w:rPr>
-        <w:t>:</w:t>
+        <w:t>Kiểm thử</w:t>
       </w:r>
     </w:p>
     <w:p>
@@ -2233,15 +2771,7 @@
           <w:sz w:val="26"/>
           <w:szCs w:val="26"/>
         </w:rPr>
-        <w:t>Nghiên cứu và tìm hiểu các thuật toán cơ bản và phổ biến trong Machine Learing</w:t>
-      </w:r>
-      <w:r>
-        <w:rPr>
-          <w:rFonts w:cs="Times New Roman"/>
-          <w:sz w:val="26"/>
-          <w:szCs w:val="26"/>
-        </w:rPr>
-        <w:t>.</w:t>
+        <w:t>Input hình cần chẩn đoán sau khi dự đoán sẽ cho ra kết quả với số liệu về độ chính xác (theo %)</w:t>
       </w:r>
     </w:p>
     <w:p>
@@ -2264,176 +2794,6 @@
           <w:sz w:val="26"/>
           <w:szCs w:val="26"/>
         </w:rPr>
-        <w:t>Xác định các thuật toán phù hợp với dự án</w:t>
-      </w:r>
-      <w:r>
-        <w:rPr>
-          <w:rFonts w:cs="Times New Roman"/>
-          <w:sz w:val="26"/>
-          <w:szCs w:val="26"/>
-        </w:rPr>
-        <w:t>.</w:t>
-      </w:r>
-    </w:p>
-    <w:p>
-      <w:pPr>
-        <w:pStyle w:val="ListParagraph"/>
-        <w:numPr>
-          <w:ilvl w:val="1"/>
-          <w:numId w:val="3"/>
-        </w:numPr>
-        <w:spacing w:after="160" w:line="259" w:lineRule="auto"/>
-        <w:rPr>
-          <w:rFonts w:cs="Times New Roman"/>
-          <w:sz w:val="26"/>
-          <w:szCs w:val="26"/>
-        </w:rPr>
-      </w:pPr>
-      <w:r>
-        <w:rPr>
-          <w:rFonts w:cs="Times New Roman"/>
-          <w:sz w:val="26"/>
-          <w:szCs w:val="26"/>
-        </w:rPr>
-        <w:t xml:space="preserve">Áp dụng các thuật toán đã chọn vào dự án </w:t>
-      </w:r>
-      <w:r>
-        <w:rPr>
-          <w:rFonts w:cs="Times New Roman"/>
-          <w:sz w:val="26"/>
-          <w:szCs w:val="26"/>
-        </w:rPr>
-        <w:t>.</w:t>
-      </w:r>
-    </w:p>
-    <w:p>
-      <w:pPr>
-        <w:pStyle w:val="ListParagraph"/>
-        <w:numPr>
-          <w:ilvl w:val="0"/>
-          <w:numId w:val="4"/>
-        </w:numPr>
-        <w:spacing w:after="160" w:line="259" w:lineRule="auto"/>
-        <w:rPr>
-          <w:rFonts w:cs="Times New Roman"/>
-          <w:sz w:val="26"/>
-          <w:szCs w:val="26"/>
-        </w:rPr>
-      </w:pPr>
-      <w:r>
-        <w:rPr>
-          <w:rFonts w:cs="Times New Roman"/>
-          <w:sz w:val="26"/>
-          <w:szCs w:val="26"/>
-        </w:rPr>
-        <w:t>Huấn luyện</w:t>
-      </w:r>
-      <w:r>
-        <w:rPr>
-          <w:rFonts w:cs="Times New Roman"/>
-          <w:sz w:val="26"/>
-          <w:szCs w:val="26"/>
-        </w:rPr>
-        <w:t>:</w:t>
-      </w:r>
-    </w:p>
-    <w:p>
-      <w:pPr>
-        <w:pStyle w:val="ListParagraph"/>
-        <w:numPr>
-          <w:ilvl w:val="1"/>
-          <w:numId w:val="3"/>
-        </w:numPr>
-        <w:spacing w:after="160" w:line="259" w:lineRule="auto"/>
-        <w:rPr>
-          <w:rFonts w:cs="Times New Roman"/>
-          <w:sz w:val="26"/>
-          <w:szCs w:val="26"/>
-        </w:rPr>
-      </w:pPr>
-      <w:r>
-        <w:rPr>
-          <w:rFonts w:cs="Times New Roman"/>
-          <w:sz w:val="26"/>
-          <w:szCs w:val="26"/>
-        </w:rPr>
-        <w:t>Từ dữ liệu đã xử lí trước , thông qua việc áp dụng các thuật toán để tạo ra 1 bộ model để từ đó so sánh với dữ liệu test và cho ra kết quả theo mong đợi</w:t>
-      </w:r>
-      <w:r>
-        <w:rPr>
-          <w:rFonts w:cs="Times New Roman"/>
-          <w:sz w:val="26"/>
-          <w:szCs w:val="26"/>
-        </w:rPr>
-        <w:t>.</w:t>
-      </w:r>
-    </w:p>
-    <w:p>
-      <w:pPr>
-        <w:pStyle w:val="ListParagraph"/>
-        <w:numPr>
-          <w:ilvl w:val="0"/>
-          <w:numId w:val="4"/>
-        </w:numPr>
-        <w:spacing w:after="160" w:line="259" w:lineRule="auto"/>
-        <w:rPr>
-          <w:rFonts w:cs="Times New Roman"/>
-          <w:sz w:val="26"/>
-          <w:szCs w:val="26"/>
-        </w:rPr>
-      </w:pPr>
-      <w:r>
-        <w:rPr>
-          <w:rFonts w:cs="Times New Roman"/>
-          <w:sz w:val="26"/>
-          <w:szCs w:val="26"/>
-        </w:rPr>
-        <w:t>Kiểm thử</w:t>
-      </w:r>
-    </w:p>
-    <w:p>
-      <w:pPr>
-        <w:pStyle w:val="ListParagraph"/>
-        <w:numPr>
-          <w:ilvl w:val="1"/>
-          <w:numId w:val="3"/>
-        </w:numPr>
-        <w:spacing w:after="160" w:line="259" w:lineRule="auto"/>
-        <w:rPr>
-          <w:rFonts w:cs="Times New Roman"/>
-          <w:sz w:val="26"/>
-          <w:szCs w:val="26"/>
-        </w:rPr>
-      </w:pPr>
-      <w:r>
-        <w:rPr>
-          <w:rFonts w:cs="Times New Roman"/>
-          <w:sz w:val="26"/>
-          <w:szCs w:val="26"/>
-        </w:rPr>
-        <w:t>Input hình cần chẩn đoán sau khi dự đoán sẽ cho ra kết quả với số liệu về độ chính xác (theo %)</w:t>
-      </w:r>
-    </w:p>
-    <w:p>
-      <w:pPr>
-        <w:pStyle w:val="ListParagraph"/>
-        <w:numPr>
-          <w:ilvl w:val="1"/>
-          <w:numId w:val="3"/>
-        </w:numPr>
-        <w:spacing w:after="160" w:line="259" w:lineRule="auto"/>
-        <w:rPr>
-          <w:rFonts w:cs="Times New Roman"/>
-          <w:sz w:val="26"/>
-          <w:szCs w:val="26"/>
-        </w:rPr>
-      </w:pPr>
-      <w:r>
-        <w:rPr>
-          <w:rFonts w:cs="Times New Roman"/>
-          <w:sz w:val="26"/>
-          <w:szCs w:val="26"/>
-        </w:rPr>
         <w:t>Tiếp tục cập nhật và hoàn thiện model</w:t>
       </w:r>
       <w:r>
@@ -2499,164 +2859,172 @@
         </w:rPr>
         <w:t>Xử lý ảnh</w:t>
       </w:r>
+    </w:p>
+    <w:p>
+      <w:pPr>
+        <w:pStyle w:val="ListParagraph"/>
+        <w:ind w:left="1080"/>
+        <w:rPr>
+          <w:rFonts w:cs="Times New Roman"/>
+          <w:b/>
+          <w:sz w:val="26"/>
+          <w:szCs w:val="26"/>
+        </w:rPr>
+      </w:pPr>
+    </w:p>
+    <w:p>
+      <w:pPr>
+        <w:pStyle w:val="ListParagraph"/>
+        <w:numPr>
+          <w:ilvl w:val="0"/>
+          <w:numId w:val="5"/>
+        </w:numPr>
+        <w:spacing w:after="160" w:line="259" w:lineRule="auto"/>
+        <w:rPr>
+          <w:rFonts w:cs="Times New Roman"/>
+          <w:sz w:val="26"/>
+          <w:szCs w:val="26"/>
+        </w:rPr>
+      </w:pPr>
+      <w:r>
+        <w:rPr>
+          <w:rFonts w:cs="Times New Roman"/>
+          <w:sz w:val="26"/>
+          <w:szCs w:val="26"/>
+        </w:rPr>
+        <w:t>Neural Networks</w:t>
+      </w:r>
+      <w:r>
+        <w:rPr>
+          <w:rFonts w:cs="Times New Roman"/>
+          <w:sz w:val="26"/>
+          <w:szCs w:val="26"/>
+        </w:rPr>
+        <w:t>:</w:t>
+      </w:r>
+    </w:p>
+    <w:p>
+      <w:pPr>
+        <w:pStyle w:val="ListParagraph"/>
+        <w:ind w:left="1080"/>
+        <w:rPr>
+          <w:rFonts w:cs="Times New Roman"/>
+          <w:sz w:val="26"/>
+          <w:szCs w:val="26"/>
+        </w:rPr>
+      </w:pPr>
+      <w:r>
+        <w:rPr>
+          <w:rFonts w:cs="Times New Roman"/>
+          <w:sz w:val="26"/>
+          <w:szCs w:val="26"/>
+        </w:rPr>
+        <w:t>a, Tổng quan:</w:t>
+      </w:r>
+    </w:p>
+    <w:p>
+      <w:pPr>
+        <w:pStyle w:val="ListParagraph"/>
+        <w:numPr>
+          <w:ilvl w:val="0"/>
+          <w:numId w:val="3"/>
+        </w:numPr>
+        <w:spacing w:after="160" w:line="259" w:lineRule="auto"/>
+        <w:rPr>
+          <w:rFonts w:cs="Times New Roman"/>
+          <w:sz w:val="26"/>
+          <w:szCs w:val="26"/>
+        </w:rPr>
+      </w:pPr>
+      <w:r>
+        <w:rPr>
+          <w:rFonts w:cs="Times New Roman"/>
+          <w:sz w:val="26"/>
+          <w:szCs w:val="26"/>
+        </w:rPr>
+        <w:t xml:space="preserve">Mạng nơron nhân tạo, Artificial Neural Network (ANN) là một mô hình xử lý thông tin phỏng theo cách thức xử lý thông tin của các hệ nơron sinh học. Nó </w:t>
+      </w:r>
+      <w:r>
+        <w:rPr>
+          <w:rFonts w:cs="Times New Roman"/>
+          <w:sz w:val="26"/>
+          <w:szCs w:val="26"/>
+        </w:rPr>
+        <w:t>được</w:t>
+      </w:r>
+      <w:r>
+        <w:rPr>
+          <w:rFonts w:cs="Times New Roman"/>
+          <w:sz w:val="26"/>
+          <w:szCs w:val="26"/>
+        </w:rPr>
+        <w:t xml:space="preserve"> tạo nên từ một số </w:t>
+      </w:r>
+      <w:r>
+        <w:rPr>
+          <w:rFonts w:cs="Times New Roman"/>
+          <w:sz w:val="26"/>
+          <w:szCs w:val="26"/>
+        </w:rPr>
+        <w:t>lượng</w:t>
+      </w:r>
+      <w:r>
+        <w:rPr>
+          <w:rFonts w:cs="Times New Roman"/>
+          <w:sz w:val="26"/>
+          <w:szCs w:val="26"/>
+        </w:rPr>
+        <w:t xml:space="preserve"> lớn các phần tử (nơron) kết nối với nhau thông qua các liên kết (trọng số liên kết) làm việc </w:t>
+      </w:r>
+      <w:r>
+        <w:rPr>
+          <w:rFonts w:cs="Times New Roman"/>
+          <w:sz w:val="26"/>
+          <w:szCs w:val="26"/>
+        </w:rPr>
+        <w:t>như</w:t>
+      </w:r>
+      <w:r>
+        <w:rPr>
+          <w:rFonts w:cs="Times New Roman"/>
+          <w:sz w:val="26"/>
+          <w:szCs w:val="26"/>
+        </w:rPr>
+        <w:t xml:space="preserve"> </w:t>
+      </w:r>
+      <w:r>
+        <w:rPr>
+          <w:rFonts w:cs="Times New Roman"/>
+          <w:sz w:val="26"/>
+          <w:szCs w:val="26"/>
+        </w:rPr>
+        <w:t xml:space="preserve">một thể thống nhất để giải quyết một vấn đề cụ thể nào đó. Một mạng nơron nhân tạo </w:t>
+      </w:r>
+      <w:r>
+        <w:rPr>
+          <w:rFonts w:cs="Times New Roman"/>
+          <w:sz w:val="26"/>
+          <w:szCs w:val="26"/>
+        </w:rPr>
+        <w:t>được</w:t>
+      </w:r>
+      <w:r>
+        <w:rPr>
+          <w:rFonts w:cs="Times New Roman"/>
+          <w:sz w:val="26"/>
+          <w:szCs w:val="26"/>
+        </w:rPr>
+        <w:t xml:space="preserve"> cấu hình cho một ứng dụng</w:t>
+      </w:r>
       <w:bookmarkStart w:id="0" w:name="_GoBack"/>
       <w:bookmarkEnd w:id="0"/>
-    </w:p>
-    <w:p>
-      <w:pPr>
-        <w:pStyle w:val="ListParagraph"/>
-        <w:ind w:left="1080"/>
-        <w:rPr>
-          <w:rFonts w:cs="Times New Roman"/>
-          <w:b/>
-          <w:sz w:val="26"/>
-          <w:szCs w:val="26"/>
-        </w:rPr>
-      </w:pPr>
-    </w:p>
-    <w:p>
-      <w:pPr>
-        <w:pStyle w:val="ListParagraph"/>
-        <w:numPr>
-          <w:ilvl w:val="0"/>
-          <w:numId w:val="5"/>
-        </w:numPr>
-        <w:spacing w:after="160" w:line="259" w:lineRule="auto"/>
-        <w:rPr>
-          <w:rFonts w:cs="Times New Roman"/>
-          <w:sz w:val="26"/>
-          <w:szCs w:val="26"/>
-        </w:rPr>
-      </w:pPr>
-      <w:r>
-        <w:rPr>
-          <w:rFonts w:cs="Times New Roman"/>
-          <w:sz w:val="26"/>
-          <w:szCs w:val="26"/>
-        </w:rPr>
-        <w:t>Neural Networks</w:t>
-      </w:r>
-      <w:r>
-        <w:rPr>
-          <w:rFonts w:cs="Times New Roman"/>
-          <w:sz w:val="26"/>
-          <w:szCs w:val="26"/>
-        </w:rPr>
-        <w:t>:</w:t>
-      </w:r>
-    </w:p>
-    <w:p>
-      <w:pPr>
-        <w:pStyle w:val="ListParagraph"/>
-        <w:ind w:left="1080"/>
-        <w:rPr>
-          <w:rFonts w:cs="Times New Roman"/>
-          <w:sz w:val="26"/>
-          <w:szCs w:val="26"/>
-        </w:rPr>
-      </w:pPr>
-      <w:r>
-        <w:rPr>
-          <w:rFonts w:cs="Times New Roman"/>
-          <w:sz w:val="26"/>
-          <w:szCs w:val="26"/>
-        </w:rPr>
-        <w:t>a, Tổng quan:</w:t>
-      </w:r>
-    </w:p>
-    <w:p>
-      <w:pPr>
-        <w:pStyle w:val="ListParagraph"/>
-        <w:numPr>
-          <w:ilvl w:val="0"/>
-          <w:numId w:val="3"/>
-        </w:numPr>
-        <w:spacing w:after="160" w:line="259" w:lineRule="auto"/>
-        <w:rPr>
-          <w:rFonts w:cs="Times New Roman"/>
-          <w:sz w:val="26"/>
-          <w:szCs w:val="26"/>
-        </w:rPr>
-      </w:pPr>
-      <w:r>
-        <w:rPr>
-          <w:rFonts w:cs="Times New Roman"/>
-          <w:sz w:val="26"/>
-          <w:szCs w:val="26"/>
-        </w:rPr>
-        <w:t xml:space="preserve">Mạng nơron nhân tạo, Artificial Neural Network (ANN) là một mô hình xử lý thông tin phỏng theo cách thức xử lý thông tin của các hệ nơron sinh học. Nó </w:t>
-      </w:r>
-      <w:r>
-        <w:rPr>
-          <w:rFonts w:cs="Times New Roman"/>
-          <w:sz w:val="26"/>
-          <w:szCs w:val="26"/>
-        </w:rPr>
-        <w:t>được</w:t>
-      </w:r>
-      <w:r>
-        <w:rPr>
-          <w:rFonts w:cs="Times New Roman"/>
-          <w:sz w:val="26"/>
-          <w:szCs w:val="26"/>
-        </w:rPr>
-        <w:t xml:space="preserve"> tạo nên từ một số </w:t>
-      </w:r>
-      <w:r>
-        <w:rPr>
-          <w:rFonts w:cs="Times New Roman"/>
-          <w:sz w:val="26"/>
-          <w:szCs w:val="26"/>
-        </w:rPr>
-        <w:t>lượng</w:t>
-      </w:r>
-      <w:r>
-        <w:rPr>
-          <w:rFonts w:cs="Times New Roman"/>
-          <w:sz w:val="26"/>
-          <w:szCs w:val="26"/>
-        </w:rPr>
-        <w:t xml:space="preserve"> lớn các phần tử (nơron) kết nối với nhau thông qua các liên kết (trọng số liên kết) làm việc </w:t>
-      </w:r>
-      <w:r>
-        <w:rPr>
-          <w:rFonts w:cs="Times New Roman"/>
-          <w:sz w:val="26"/>
-          <w:szCs w:val="26"/>
-        </w:rPr>
-        <w:t>như</w:t>
-      </w:r>
-      <w:r>
-        <w:rPr>
-          <w:rFonts w:cs="Times New Roman"/>
-          <w:sz w:val="26"/>
-          <w:szCs w:val="26"/>
-        </w:rPr>
-        <w:t xml:space="preserve"> </w:t>
-      </w:r>
-      <w:r>
-        <w:rPr>
-          <w:rFonts w:cs="Times New Roman"/>
-          <w:sz w:val="26"/>
-          <w:szCs w:val="26"/>
-        </w:rPr>
-        <w:t xml:space="preserve">một thể thống nhất để giải quyết một vấn đề cụ thể nào đó. Một mạng nơron nhân tạo </w:t>
-      </w:r>
-      <w:r>
-        <w:rPr>
-          <w:rFonts w:cs="Times New Roman"/>
-          <w:sz w:val="26"/>
-          <w:szCs w:val="26"/>
-        </w:rPr>
-        <w:t>được</w:t>
-      </w:r>
-      <w:r>
-        <w:rPr>
-          <w:rFonts w:cs="Times New Roman"/>
-          <w:sz w:val="26"/>
-          <w:szCs w:val="26"/>
-        </w:rPr>
-        <w:t xml:space="preserve"> cấu hình cho một ứng dụng cụ thể (nhận dạng mẫu, phân loại dữ liệu,...</w:t>
+      <w:r>
+        <w:rPr>
+          <w:rFonts w:cs="Times New Roman"/>
+          <w:sz w:val="26"/>
+          <w:szCs w:val="26"/>
+        </w:rPr>
+        <w:t xml:space="preserve"> cụ thể (nhận dạng mẫu, phân loại dữ liệu,...</w:t>
       </w:r>
       <w:r>
         <w:rPr>
@@ -2707,7 +3075,6 @@
         <w:rPr>
           <w:noProof/>
         </w:rPr>
-        <w:lastRenderedPageBreak/>
         <w:drawing>
           <wp:inline distT="0" distB="0" distL="0" distR="0" wp14:anchorId="621DDA23" wp14:editId="2E46678D">
             <wp:extent cx="4488952" cy="2266950"/>
@@ -2774,6 +3141,7 @@
           <w:sz w:val="26"/>
           <w:szCs w:val="26"/>
         </w:rPr>
+        <w:lastRenderedPageBreak/>
         <w:t xml:space="preserve">Hình 1: Kiến trúc mạng </w:t>
       </w:r>
       <w:r>
@@ -2996,7 +3364,6 @@
           <w:sz w:val="26"/>
           <w:szCs w:val="26"/>
         </w:rPr>
-        <w:lastRenderedPageBreak/>
         <w:t>Inputs: Mỗi Input tương ứng với 1 thuộc tính (attribute) của dữ liệu (patterns). Ví dụ như trong ứng dụng của ngân hàng xem xét có chấp nhận cho khách hàng vay tiền hay không thì mỗi Input là một thuộc tính của khách hàng như thu nhập, nghề nghiệp, tuổi, số con,…</w:t>
       </w:r>
     </w:p>
@@ -3043,7 +3410,16 @@
           <w:sz w:val="26"/>
           <w:szCs w:val="26"/>
         </w:rPr>
-        <w:t>Connection Weights (Trọng số liên kết) : Đây là thành phần rất quan trọng của một ANN, nó thể hiện mức độ quan trọng (độ mạnh) của dữ liệu đầu vào đối với quá trình xử lý thông tin (quá trình chuyển đổi dữ liệu từ Layer này sang layer khác). Quá trình học (Learning Processing) của ANN thực ra là quá trình điều chỉnh các trọng số (Weight) của các input data để có được kết quả mong muốn.</w:t>
+        <w:t xml:space="preserve">Connection Weights (Trọng số liên kết) : Đây là thành phần rất quan trọng của một ANN, nó thể hiện mức độ quan trọng (độ mạnh) của dữ liệu đầu vào đối với quá trình xử lý thông tin (quá trình chuyển đổi dữ liệu từ Layer này sang layer khác). Quá trình học (Learning Processing) của ANN thực ra </w:t>
+      </w:r>
+      <w:r>
+        <w:rPr>
+          <w:rFonts w:cs="Times New Roman"/>
+          <w:sz w:val="26"/>
+          <w:szCs w:val="26"/>
+        </w:rPr>
+        <w:lastRenderedPageBreak/>
+        <w:t>là quá trình điều chỉnh các trọng số (Weight) của các input data để có được kết quả mong muốn.</w:t>
       </w:r>
     </w:p>
     <w:p>
@@ -3474,7 +3850,6 @@
           <w:sz w:val="24"/>
           <w:szCs w:val="24"/>
         </w:rPr>
-        <w:lastRenderedPageBreak/>
         <w:drawing>
           <wp:inline distT="0" distB="0" distL="0" distR="0" wp14:anchorId="20CFCA69" wp14:editId="5E94E613">
             <wp:extent cx="2490470" cy="1925955"/>
@@ -3677,6 +4052,7 @@
           <w:sz w:val="24"/>
           <w:szCs w:val="24"/>
         </w:rPr>
+        <w:lastRenderedPageBreak/>
         <w:drawing>
           <wp:inline distT="0" distB="0" distL="0" distR="0" wp14:anchorId="5468864C" wp14:editId="48F4E9E0">
             <wp:extent cx="3509645" cy="3129119"/>
@@ -3770,7 +4146,6 @@
           <w:sz w:val="26"/>
           <w:szCs w:val="26"/>
         </w:rPr>
-        <w:lastRenderedPageBreak/>
         <w:t>Đặc trưng của ảnh là gì? Đặc trưng ảnh là những chi tiết xuất hiện trong ảnh, từ đơn giản như cạnh, hình khối, chữ viết tới phức tạp như mắt, mặt, chó, mèo, bàn, ghế, xe, đèn giao thông, v.v.. Bộ lọc phát hiện đặc trưng là bộ lọc giúp phát hiện và trích xuất các đặc trừng của ảnh, có thể là bộ lọc góc, cạnh, đường chéo, hình tròn, hình vuông, v.v.</w:t>
       </w:r>
     </w:p>
@@ -4130,6 +4505,7 @@
           <w:sz w:val="26"/>
           <w:szCs w:val="26"/>
         </w:rPr>
+        <w:lastRenderedPageBreak/>
         <w:t xml:space="preserve">Tính bất biến: </w:t>
       </w:r>
       <w:r>
@@ -4376,7 +4752,6 @@
           <w:sz w:val="26"/>
           <w:szCs w:val="26"/>
         </w:rPr>
-        <w:lastRenderedPageBreak/>
         <w:t>Sliding Window:</w:t>
       </w:r>
       <w:r>
@@ -4587,6 +4962,7 @@
           <w:sz w:val="24"/>
           <w:szCs w:val="24"/>
         </w:rPr>
+        <w:lastRenderedPageBreak/>
         <w:drawing>
           <wp:inline distT="0" distB="0" distL="0" distR="0" wp14:anchorId="496E1896" wp14:editId="1FB221D7">
             <wp:extent cx="2560320" cy="2743200"/>
@@ -6093,7 +6469,7 @@
 </file>
 
 <file path=word/endnotes.xml><?xml version="1.0" encoding="utf-8"?>
-<w:endnotes xmlns:wpc="http://schemas.microsoft.com/office/word/2010/wordprocessingCanvas" xmlns:mo="http://schemas.microsoft.com/office/mac/office/2008/main" xmlns:mc="http://schemas.openxmlformats.org/markup-compatibility/2006" xmlns:mv="urn:schemas-microsoft-com:mac:vml" xmlns:o="urn:schemas-microsoft-com:office:office" xmlns:r="http://schemas.openxmlformats.org/officeDocument/2006/relationships" xmlns:m="http://schemas.openxmlformats.org/officeDocument/2006/math" xmlns:v="urn:schemas-microsoft-com:vml" xmlns:wp14="http://schemas.microsoft.com/office/word/2010/wordprocessingDrawing" xmlns:wp="http://schemas.openxmlformats.org/drawingml/2006/wordprocessingDrawing" xmlns:w10="urn:schemas-microsoft-com:office:word" xmlns:w="http://schemas.openxmlformats.org/wordprocessingml/2006/main" xmlns:w14="http://schemas.microsoft.com/office/word/2010/wordml" xmlns:w15="http://schemas.microsoft.com/office/word/2012/wordml" xmlns:wpg="http://schemas.microsoft.com/office/word/2010/wordprocessingGroup" xmlns:wpi="http://schemas.microsoft.com/office/word/2010/wordprocessingInk" xmlns:wne="http://schemas.microsoft.com/office/word/2006/wordml" xmlns:wps="http://schemas.microsoft.com/office/word/2010/wordprocessingShape" mc:Ignorable="w14 w15 wp14">
+<w:endnotes xmlns:wpc="http://schemas.microsoft.com/office/word/2010/wordprocessingCanvas" xmlns:mc="http://schemas.openxmlformats.org/markup-compatibility/2006" xmlns:o="urn:schemas-microsoft-com:office:office" xmlns:r="http://schemas.openxmlformats.org/officeDocument/2006/relationships" xmlns:m="http://schemas.openxmlformats.org/officeDocument/2006/math" xmlns:v="urn:schemas-microsoft-com:vml" xmlns:wp14="http://schemas.microsoft.com/office/word/2010/wordprocessingDrawing" xmlns:wp="http://schemas.openxmlformats.org/drawingml/2006/wordprocessingDrawing" xmlns:w10="urn:schemas-microsoft-com:office:word" xmlns:w="http://schemas.openxmlformats.org/wordprocessingml/2006/main" xmlns:w14="http://schemas.microsoft.com/office/word/2010/wordml" xmlns:w15="http://schemas.microsoft.com/office/word/2012/wordml" xmlns:wpg="http://schemas.microsoft.com/office/word/2010/wordprocessingGroup" xmlns:wpi="http://schemas.microsoft.com/office/word/2010/wordprocessingInk" xmlns:wne="http://schemas.microsoft.com/office/word/2006/wordml" xmlns:wps="http://schemas.microsoft.com/office/word/2010/wordprocessingShape" mc:Ignorable="w14 w15 wp14">
   <w:endnote w:type="separator" w:id="-1">
     <w:p>
       <w:pPr>
@@ -6118,7 +6494,7 @@
 </file>
 
 <file path=word/footer1.xml><?xml version="1.0" encoding="utf-8"?>
-<w:ftr xmlns:wpc="http://schemas.microsoft.com/office/word/2010/wordprocessingCanvas" xmlns:mo="http://schemas.microsoft.com/office/mac/office/2008/main" xmlns:mc="http://schemas.openxmlformats.org/markup-compatibility/2006" xmlns:mv="urn:schemas-microsoft-com:mac:vml" xmlns:o="urn:schemas-microsoft-com:office:office" xmlns:r="http://schemas.openxmlformats.org/officeDocument/2006/relationships" xmlns:m="http://schemas.openxmlformats.org/officeDocument/2006/math" xmlns:v="urn:schemas-microsoft-com:vml" xmlns:wp14="http://schemas.microsoft.com/office/word/2010/wordprocessingDrawing" xmlns:wp="http://schemas.openxmlformats.org/drawingml/2006/wordprocessingDrawing" xmlns:w10="urn:schemas-microsoft-com:office:word" xmlns:w="http://schemas.openxmlformats.org/wordprocessingml/2006/main" xmlns:w14="http://schemas.microsoft.com/office/word/2010/wordml" xmlns:w15="http://schemas.microsoft.com/office/word/2012/wordml" xmlns:wpg="http://schemas.microsoft.com/office/word/2010/wordprocessingGroup" xmlns:wpi="http://schemas.microsoft.com/office/word/2010/wordprocessingInk" xmlns:wne="http://schemas.microsoft.com/office/word/2006/wordml" xmlns:wps="http://schemas.microsoft.com/office/word/2010/wordprocessingShape" mc:Ignorable="w14 w15 wp14">
+<w:ftr xmlns:wpc="http://schemas.microsoft.com/office/word/2010/wordprocessingCanvas" xmlns:mc="http://schemas.openxmlformats.org/markup-compatibility/2006" xmlns:o="urn:schemas-microsoft-com:office:office" xmlns:r="http://schemas.openxmlformats.org/officeDocument/2006/relationships" xmlns:m="http://schemas.openxmlformats.org/officeDocument/2006/math" xmlns:v="urn:schemas-microsoft-com:vml" xmlns:wp14="http://schemas.microsoft.com/office/word/2010/wordprocessingDrawing" xmlns:wp="http://schemas.openxmlformats.org/drawingml/2006/wordprocessingDrawing" xmlns:w10="urn:schemas-microsoft-com:office:word" xmlns:w="http://schemas.openxmlformats.org/wordprocessingml/2006/main" xmlns:w14="http://schemas.microsoft.com/office/word/2010/wordml" xmlns:w15="http://schemas.microsoft.com/office/word/2012/wordml" xmlns:wpg="http://schemas.microsoft.com/office/word/2010/wordprocessingGroup" xmlns:wpi="http://schemas.microsoft.com/office/word/2010/wordprocessingInk" xmlns:wne="http://schemas.microsoft.com/office/word/2006/wordml" xmlns:wps="http://schemas.microsoft.com/office/word/2010/wordprocessingShape" mc:Ignorable="w14 w15 wp14">
   <w:p>
     <w:pPr>
       <w:pStyle w:val="Footer"/>
@@ -6163,7 +6539,7 @@
         <w:sz w:val="20"/>
         <w:szCs w:val="20"/>
       </w:rPr>
-      <w:t>5</w:t>
+      <w:t>11</w:t>
     </w:r>
     <w:r>
       <w:rPr>
@@ -6183,7 +6559,7 @@
 </file>
 
 <file path=word/footnotes.xml><?xml version="1.0" encoding="utf-8"?>
-<w:footnotes xmlns:wpc="http://schemas.microsoft.com/office/word/2010/wordprocessingCanvas" xmlns:mo="http://schemas.microsoft.com/office/mac/office/2008/main" xmlns:mc="http://schemas.openxmlformats.org/markup-compatibility/2006" xmlns:mv="urn:schemas-microsoft-com:mac:vml" xmlns:o="urn:schemas-microsoft-com:office:office" xmlns:r="http://schemas.openxmlformats.org/officeDocument/2006/relationships" xmlns:m="http://schemas.openxmlformats.org/officeDocument/2006/math" xmlns:v="urn:schemas-microsoft-com:vml" xmlns:wp14="http://schemas.microsoft.com/office/word/2010/wordprocessingDrawing" xmlns:wp="http://schemas.openxmlformats.org/drawingml/2006/wordprocessingDrawing" xmlns:w10="urn:schemas-microsoft-com:office:word" xmlns:w="http://schemas.openxmlformats.org/wordprocessingml/2006/main" xmlns:w14="http://schemas.microsoft.com/office/word/2010/wordml" xmlns:w15="http://schemas.microsoft.com/office/word/2012/wordml" xmlns:wpg="http://schemas.microsoft.com/office/word/2010/wordprocessingGroup" xmlns:wpi="http://schemas.microsoft.com/office/word/2010/wordprocessingInk" xmlns:wne="http://schemas.microsoft.com/office/word/2006/wordml" xmlns:wps="http://schemas.microsoft.com/office/word/2010/wordprocessingShape" mc:Ignorable="w14 w15 wp14">
+<w:footnotes xmlns:wpc="http://schemas.microsoft.com/office/word/2010/wordprocessingCanvas" xmlns:mc="http://schemas.openxmlformats.org/markup-compatibility/2006" xmlns:o="urn:schemas-microsoft-com:office:office" xmlns:r="http://schemas.openxmlformats.org/officeDocument/2006/relationships" xmlns:m="http://schemas.openxmlformats.org/officeDocument/2006/math" xmlns:v="urn:schemas-microsoft-com:vml" xmlns:wp14="http://schemas.microsoft.com/office/word/2010/wordprocessingDrawing" xmlns:wp="http://schemas.openxmlformats.org/drawingml/2006/wordprocessingDrawing" xmlns:w10="urn:schemas-microsoft-com:office:word" xmlns:w="http://schemas.openxmlformats.org/wordprocessingml/2006/main" xmlns:w14="http://schemas.microsoft.com/office/word/2010/wordml" xmlns:w15="http://schemas.microsoft.com/office/word/2012/wordml" xmlns:wpg="http://schemas.microsoft.com/office/word/2010/wordprocessingGroup" xmlns:wpi="http://schemas.microsoft.com/office/word/2010/wordprocessingInk" xmlns:wne="http://schemas.microsoft.com/office/word/2006/wordml" xmlns:wps="http://schemas.microsoft.com/office/word/2010/wordprocessingShape" mc:Ignorable="w14 w15 wp14">
   <w:footnote w:type="separator" w:id="-1">
     <w:p>
       <w:pPr>
@@ -6208,7 +6584,7 @@
 </file>
 
 <file path=word/header1.xml><?xml version="1.0" encoding="utf-8"?>
-<w:hdr xmlns:wpc="http://schemas.microsoft.com/office/word/2010/wordprocessingCanvas" xmlns:mo="http://schemas.microsoft.com/office/mac/office/2008/main" xmlns:mc="http://schemas.openxmlformats.org/markup-compatibility/2006" xmlns:mv="urn:schemas-microsoft-com:mac:vml" xmlns:o="urn:schemas-microsoft-com:office:office" xmlns:r="http://schemas.openxmlformats.org/officeDocument/2006/relationships" xmlns:m="http://schemas.openxmlformats.org/officeDocument/2006/math" xmlns:v="urn:schemas-microsoft-com:vml" xmlns:wp14="http://schemas.microsoft.com/office/word/2010/wordprocessingDrawing" xmlns:wp="http://schemas.openxmlformats.org/drawingml/2006/wordprocessingDrawing" xmlns:w10="urn:schemas-microsoft-com:office:word" xmlns:w="http://schemas.openxmlformats.org/wordprocessingml/2006/main" xmlns:w14="http://schemas.microsoft.com/office/word/2010/wordml" xmlns:w15="http://schemas.microsoft.com/office/word/2012/wordml" xmlns:wpg="http://schemas.microsoft.com/office/word/2010/wordprocessingGroup" xmlns:wpi="http://schemas.microsoft.com/office/word/2010/wordprocessingInk" xmlns:wne="http://schemas.microsoft.com/office/word/2006/wordml" xmlns:wps="http://schemas.microsoft.com/office/word/2010/wordprocessingShape" mc:Ignorable="w14 w15 wp14">
+<w:hdr xmlns:wpc="http://schemas.microsoft.com/office/word/2010/wordprocessingCanvas" xmlns:mc="http://schemas.openxmlformats.org/markup-compatibility/2006" xmlns:o="urn:schemas-microsoft-com:office:office" xmlns:r="http://schemas.openxmlformats.org/officeDocument/2006/relationships" xmlns:m="http://schemas.openxmlformats.org/officeDocument/2006/math" xmlns:v="urn:schemas-microsoft-com:vml" xmlns:wp14="http://schemas.microsoft.com/office/word/2010/wordprocessingDrawing" xmlns:wp="http://schemas.openxmlformats.org/drawingml/2006/wordprocessingDrawing" xmlns:w10="urn:schemas-microsoft-com:office:word" xmlns:w="http://schemas.openxmlformats.org/wordprocessingml/2006/main" xmlns:w14="http://schemas.microsoft.com/office/word/2010/wordml" xmlns:w15="http://schemas.microsoft.com/office/word/2012/wordml" xmlns:wpg="http://schemas.microsoft.com/office/word/2010/wordprocessingGroup" xmlns:wpi="http://schemas.microsoft.com/office/word/2010/wordprocessingInk" xmlns:wne="http://schemas.microsoft.com/office/word/2006/wordml" xmlns:wps="http://schemas.microsoft.com/office/word/2010/wordprocessingShape" mc:Ignorable="w14 w15 wp14">
   <w:p>
     <w:pPr>
       <w:pStyle w:val="Header"/>
@@ -6230,8 +6606,8 @@
 </file>
 
 <file path=word/numbering.xml><?xml version="1.0" encoding="utf-8"?>
-<w:numbering xmlns:wpc="http://schemas.microsoft.com/office/word/2010/wordprocessingCanvas" xmlns:mo="http://schemas.microsoft.com/office/mac/office/2008/main" xmlns:mc="http://schemas.openxmlformats.org/markup-compatibility/2006" xmlns:mv="urn:schemas-microsoft-com:mac:vml" xmlns:o="urn:schemas-microsoft-com:office:office" xmlns:r="http://schemas.openxmlformats.org/officeDocument/2006/relationships" xmlns:m="http://schemas.openxmlformats.org/officeDocument/2006/math" xmlns:v="urn:schemas-microsoft-com:vml" xmlns:wp14="http://schemas.microsoft.com/office/word/2010/wordprocessingDrawing" xmlns:wp="http://schemas.openxmlformats.org/drawingml/2006/wordprocessingDrawing" xmlns:w10="urn:schemas-microsoft-com:office:word" xmlns:w="http://schemas.openxmlformats.org/wordprocessingml/2006/main" xmlns:w14="http://schemas.microsoft.com/office/word/2010/wordml" xmlns:w15="http://schemas.microsoft.com/office/word/2012/wordml" xmlns:wpg="http://schemas.microsoft.com/office/word/2010/wordprocessingGroup" xmlns:wpi="http://schemas.microsoft.com/office/word/2010/wordprocessingInk" xmlns:wne="http://schemas.microsoft.com/office/word/2006/wordml" xmlns:wps="http://schemas.microsoft.com/office/word/2010/wordprocessingShape" mc:Ignorable="w14 w15 wp14">
-  <w:abstractNum w:abstractNumId="0">
+<w:numbering xmlns:wpc="http://schemas.microsoft.com/office/word/2010/wordprocessingCanvas" xmlns:mc="http://schemas.openxmlformats.org/markup-compatibility/2006" xmlns:o="urn:schemas-microsoft-com:office:office" xmlns:r="http://schemas.openxmlformats.org/officeDocument/2006/relationships" xmlns:m="http://schemas.openxmlformats.org/officeDocument/2006/math" xmlns:v="urn:schemas-microsoft-com:vml" xmlns:wp14="http://schemas.microsoft.com/office/word/2010/wordprocessingDrawing" xmlns:wp="http://schemas.openxmlformats.org/drawingml/2006/wordprocessingDrawing" xmlns:w10="urn:schemas-microsoft-com:office:word" xmlns:w="http://schemas.openxmlformats.org/wordprocessingml/2006/main" xmlns:w14="http://schemas.microsoft.com/office/word/2010/wordml" xmlns:w15="http://schemas.microsoft.com/office/word/2012/wordml" xmlns:wpg="http://schemas.microsoft.com/office/word/2010/wordprocessingGroup" xmlns:wpi="http://schemas.microsoft.com/office/word/2010/wordprocessingInk" xmlns:wne="http://schemas.microsoft.com/office/word/2006/wordml" xmlns:wps="http://schemas.microsoft.com/office/word/2010/wordprocessingShape" mc:Ignorable="w14 w15 wp14">
+  <w:abstractNum w:abstractNumId="0" w15:restartNumberingAfterBreak="0">
     <w:nsid w:val="082065C7"/>
     <w:multiLevelType w:val="hybridMultilevel"/>
     <w:tmpl w:val="3968A31E"/>
@@ -6321,7 +6697,7 @@
       </w:pPr>
     </w:lvl>
   </w:abstractNum>
-  <w:abstractNum w:abstractNumId="1">
+  <w:abstractNum w:abstractNumId="1" w15:restartNumberingAfterBreak="0">
     <w:nsid w:val="11D43769"/>
     <w:multiLevelType w:val="hybridMultilevel"/>
     <w:tmpl w:val="C71059A2"/>
@@ -6434,7 +6810,7 @@
       </w:rPr>
     </w:lvl>
   </w:abstractNum>
-  <w:abstractNum w:abstractNumId="2">
+  <w:abstractNum w:abstractNumId="2" w15:restartNumberingAfterBreak="0">
     <w:nsid w:val="1623013F"/>
     <w:multiLevelType w:val="hybridMultilevel"/>
     <w:tmpl w:val="D6C6027C"/>
@@ -6547,7 +6923,7 @@
       </w:rPr>
     </w:lvl>
   </w:abstractNum>
-  <w:abstractNum w:abstractNumId="3">
+  <w:abstractNum w:abstractNumId="3" w15:restartNumberingAfterBreak="0">
     <w:nsid w:val="18576D7C"/>
     <w:multiLevelType w:val="hybridMultilevel"/>
     <w:tmpl w:val="AB82453C"/>
@@ -6636,7 +7012,7 @@
       </w:pPr>
     </w:lvl>
   </w:abstractNum>
-  <w:abstractNum w:abstractNumId="4">
+  <w:abstractNum w:abstractNumId="4" w15:restartNumberingAfterBreak="0">
     <w:nsid w:val="246D32ED"/>
     <w:multiLevelType w:val="hybridMultilevel"/>
     <w:tmpl w:val="176AA29C"/>
@@ -6749,7 +7125,7 @@
       </w:rPr>
     </w:lvl>
   </w:abstractNum>
-  <w:abstractNum w:abstractNumId="5">
+  <w:abstractNum w:abstractNumId="5" w15:restartNumberingAfterBreak="0">
     <w:nsid w:val="2ACC1718"/>
     <w:multiLevelType w:val="hybridMultilevel"/>
     <w:tmpl w:val="4F2E0620"/>
@@ -6838,7 +7214,7 @@
       </w:pPr>
     </w:lvl>
   </w:abstractNum>
-  <w:abstractNum w:abstractNumId="6">
+  <w:abstractNum w:abstractNumId="6" w15:restartNumberingAfterBreak="0">
     <w:nsid w:val="37B96D2E"/>
     <w:multiLevelType w:val="hybridMultilevel"/>
     <w:tmpl w:val="1D78EE46"/>
@@ -6927,7 +7303,120 @@
       </w:pPr>
     </w:lvl>
   </w:abstractNum>
-  <w:abstractNum w:abstractNumId="7">
+  <w:abstractNum w:abstractNumId="7" w15:restartNumberingAfterBreak="0">
+    <w:nsid w:val="39506430"/>
+    <w:multiLevelType w:val="hybridMultilevel"/>
+    <w:tmpl w:val="9AD43AC4"/>
+    <w:lvl w:ilvl="0" w:tplc="04090005">
+      <w:start w:val="1"/>
+      <w:numFmt w:val="bullet"/>
+      <w:lvlText w:val=""/>
+      <w:lvlJc w:val="left"/>
+      <w:pPr>
+        <w:ind w:left="1440" w:hanging="360"/>
+      </w:pPr>
+      <w:rPr>
+        <w:rFonts w:ascii="Wingdings" w:hAnsi="Wingdings" w:hint="default"/>
+      </w:rPr>
+    </w:lvl>
+    <w:lvl w:ilvl="1" w:tplc="9DB01172">
+      <w:start w:val="2"/>
+      <w:numFmt w:val="bullet"/>
+      <w:lvlText w:val="-"/>
+      <w:lvlJc w:val="left"/>
+      <w:pPr>
+        <w:ind w:left="2160" w:hanging="360"/>
+      </w:pPr>
+      <w:rPr>
+        <w:rFonts w:ascii="Times New Roman" w:eastAsiaTheme="minorHAnsi" w:hAnsi="Times New Roman" w:cs="Times New Roman" w:hint="default"/>
+      </w:rPr>
+    </w:lvl>
+    <w:lvl w:ilvl="2" w:tplc="04090005">
+      <w:start w:val="1"/>
+      <w:numFmt w:val="bullet"/>
+      <w:lvlText w:val=""/>
+      <w:lvlJc w:val="left"/>
+      <w:pPr>
+        <w:ind w:left="2880" w:hanging="360"/>
+      </w:pPr>
+      <w:rPr>
+        <w:rFonts w:ascii="Wingdings" w:hAnsi="Wingdings" w:hint="default"/>
+      </w:rPr>
+    </w:lvl>
+    <w:lvl w:ilvl="3" w:tplc="04090001" w:tentative="1">
+      <w:start w:val="1"/>
+      <w:numFmt w:val="bullet"/>
+      <w:lvlText w:val=""/>
+      <w:lvlJc w:val="left"/>
+      <w:pPr>
+        <w:ind w:left="3600" w:hanging="360"/>
+      </w:pPr>
+      <w:rPr>
+        <w:rFonts w:ascii="Symbol" w:hAnsi="Symbol" w:hint="default"/>
+      </w:rPr>
+    </w:lvl>
+    <w:lvl w:ilvl="4" w:tplc="04090003" w:tentative="1">
+      <w:start w:val="1"/>
+      <w:numFmt w:val="bullet"/>
+      <w:lvlText w:val="o"/>
+      <w:lvlJc w:val="left"/>
+      <w:pPr>
+        <w:ind w:left="4320" w:hanging="360"/>
+      </w:pPr>
+      <w:rPr>
+        <w:rFonts w:ascii="Courier New" w:hAnsi="Courier New" w:cs="Courier New" w:hint="default"/>
+      </w:rPr>
+    </w:lvl>
+    <w:lvl w:ilvl="5" w:tplc="04090005" w:tentative="1">
+      <w:start w:val="1"/>
+      <w:numFmt w:val="bullet"/>
+      <w:lvlText w:val=""/>
+      <w:lvlJc w:val="left"/>
+      <w:pPr>
+        <w:ind w:left="5040" w:hanging="360"/>
+      </w:pPr>
+      <w:rPr>
+        <w:rFonts w:ascii="Wingdings" w:hAnsi="Wingdings" w:hint="default"/>
+      </w:rPr>
+    </w:lvl>
+    <w:lvl w:ilvl="6" w:tplc="04090001" w:tentative="1">
+      <w:start w:val="1"/>
+      <w:numFmt w:val="bullet"/>
+      <w:lvlText w:val=""/>
+      <w:lvlJc w:val="left"/>
+      <w:pPr>
+        <w:ind w:left="5760" w:hanging="360"/>
+      </w:pPr>
+      <w:rPr>
+        <w:rFonts w:ascii="Symbol" w:hAnsi="Symbol" w:hint="default"/>
+      </w:rPr>
+    </w:lvl>
+    <w:lvl w:ilvl="7" w:tplc="04090003" w:tentative="1">
+      <w:start w:val="1"/>
+      <w:numFmt w:val="bullet"/>
+      <w:lvlText w:val="o"/>
+      <w:lvlJc w:val="left"/>
+      <w:pPr>
+        <w:ind w:left="6480" w:hanging="360"/>
+      </w:pPr>
+      <w:rPr>
+        <w:rFonts w:ascii="Courier New" w:hAnsi="Courier New" w:cs="Courier New" w:hint="default"/>
+      </w:rPr>
+    </w:lvl>
+    <w:lvl w:ilvl="8" w:tplc="04090005" w:tentative="1">
+      <w:start w:val="1"/>
+      <w:numFmt w:val="bullet"/>
+      <w:lvlText w:val=""/>
+      <w:lvlJc w:val="left"/>
+      <w:pPr>
+        <w:ind w:left="7200" w:hanging="360"/>
+      </w:pPr>
+      <w:rPr>
+        <w:rFonts w:ascii="Wingdings" w:hAnsi="Wingdings" w:hint="default"/>
+      </w:rPr>
+    </w:lvl>
+  </w:abstractNum>
+  <w:abstractNum w:abstractNumId="8" w15:restartNumberingAfterBreak="0">
     <w:nsid w:val="3CB93B55"/>
     <w:multiLevelType w:val="multilevel"/>
     <w:tmpl w:val="F22E635C"/>
@@ -7040,7 +7529,7 @@
       </w:pPr>
     </w:lvl>
   </w:abstractNum>
-  <w:abstractNum w:abstractNumId="8">
+  <w:abstractNum w:abstractNumId="9" w15:restartNumberingAfterBreak="0">
     <w:nsid w:val="502138F4"/>
     <w:multiLevelType w:val="hybridMultilevel"/>
     <w:tmpl w:val="9A88B9E8"/>
@@ -7129,7 +7618,7 @@
       </w:pPr>
     </w:lvl>
   </w:abstractNum>
-  <w:abstractNum w:abstractNumId="9">
+  <w:abstractNum w:abstractNumId="10" w15:restartNumberingAfterBreak="0">
     <w:nsid w:val="531E6C8B"/>
     <w:multiLevelType w:val="multilevel"/>
     <w:tmpl w:val="ADB22006"/>
@@ -7242,7 +7731,7 @@
       </w:pPr>
     </w:lvl>
   </w:abstractNum>
-  <w:abstractNum w:abstractNumId="10">
+  <w:abstractNum w:abstractNumId="11" w15:restartNumberingAfterBreak="0">
     <w:nsid w:val="533F5516"/>
     <w:multiLevelType w:val="hybridMultilevel"/>
     <w:tmpl w:val="D5245EA0"/>
@@ -7328,7 +7817,7 @@
       </w:pPr>
     </w:lvl>
   </w:abstractNum>
-  <w:abstractNum w:abstractNumId="11">
+  <w:abstractNum w:abstractNumId="12" w15:restartNumberingAfterBreak="0">
     <w:nsid w:val="5B4B14AF"/>
     <w:multiLevelType w:val="hybridMultilevel"/>
     <w:tmpl w:val="54363098"/>
@@ -7441,7 +7930,7 @@
       </w:rPr>
     </w:lvl>
   </w:abstractNum>
-  <w:abstractNum w:abstractNumId="12">
+  <w:abstractNum w:abstractNumId="13" w15:restartNumberingAfterBreak="0">
     <w:nsid w:val="75AB706B"/>
     <w:multiLevelType w:val="hybridMultilevel"/>
     <w:tmpl w:val="5C28F534"/>
@@ -7555,16 +8044,16 @@
     </w:lvl>
   </w:abstractNum>
   <w:num w:numId="1">
-    <w:abstractNumId w:val="11"/>
+    <w:abstractNumId w:val="12"/>
   </w:num>
   <w:num w:numId="2">
     <w:abstractNumId w:val="6"/>
   </w:num>
   <w:num w:numId="3">
-    <w:abstractNumId w:val="12"/>
+    <w:abstractNumId w:val="13"/>
   </w:num>
   <w:num w:numId="4">
-    <w:abstractNumId w:val="8"/>
+    <w:abstractNumId w:val="9"/>
   </w:num>
   <w:num w:numId="5">
     <w:abstractNumId w:val="3"/>
@@ -7582,16 +8071,19 @@
     <w:abstractNumId w:val="5"/>
   </w:num>
   <w:num w:numId="10">
-    <w:abstractNumId w:val="9"/>
+    <w:abstractNumId w:val="10"/>
   </w:num>
   <w:num w:numId="11">
-    <w:abstractNumId w:val="7"/>
+    <w:abstractNumId w:val="8"/>
   </w:num>
   <w:num w:numId="12">
     <w:abstractNumId w:val="2"/>
   </w:num>
   <w:num w:numId="13">
-    <w:abstractNumId w:val="10"/>
+    <w:abstractNumId w:val="11"/>
+  </w:num>
+  <w:num w:numId="14">
+    <w:abstractNumId w:val="7"/>
   </w:num>
 </w:numbering>
 </file>
@@ -7613,7 +8105,7 @@
       </w:pPr>
     </w:pPrDefault>
   </w:docDefaults>
-  <w:latentStyles w:defLockedState="0" w:defUIPriority="99" w:defSemiHidden="0" w:defUnhideWhenUsed="0" w:defQFormat="0" w:count="381">
+  <w:latentStyles w:defLockedState="0" w:defUIPriority="99" w:defSemiHidden="0" w:defUnhideWhenUsed="0" w:defQFormat="0" w:count="371">
     <w:lsdException w:name="Normal" w:uiPriority="0" w:qFormat="1"/>
     <w:lsdException w:name="heading 1" w:uiPriority="9" w:qFormat="1"/>
     <w:lsdException w:name="heading 2" w:semiHidden="1" w:uiPriority="9" w:unhideWhenUsed="1" w:qFormat="1"/>
@@ -7719,6 +8211,7 @@
     <w:lsdException w:name="HTML Sample" w:semiHidden="1" w:unhideWhenUsed="1"/>
     <w:lsdException w:name="HTML Typewriter" w:semiHidden="1" w:unhideWhenUsed="1"/>
     <w:lsdException w:name="HTML Variable" w:semiHidden="1" w:unhideWhenUsed="1"/>
+    <w:lsdException w:name="Normal Table" w:semiHidden="1" w:unhideWhenUsed="1"/>
     <w:lsdException w:name="annotation subject" w:semiHidden="1" w:unhideWhenUsed="1"/>
     <w:lsdException w:name="No List" w:semiHidden="1" w:unhideWhenUsed="1"/>
     <w:lsdException w:name="Outline List 1" w:semiHidden="1" w:unhideWhenUsed="1"/>
@@ -7765,8 +8258,10 @@
     <w:lsdException w:name="Table Subtle 2" w:semiHidden="1" w:unhideWhenUsed="1"/>
     <w:lsdException w:name="Table Web 1" w:semiHidden="1" w:unhideWhenUsed="1"/>
     <w:lsdException w:name="Table Web 2" w:semiHidden="1" w:unhideWhenUsed="1"/>
+    <w:lsdException w:name="Table Web 3" w:semiHidden="1" w:unhideWhenUsed="1"/>
     <w:lsdException w:name="Balloon Text" w:semiHidden="1" w:unhideWhenUsed="1"/>
     <w:lsdException w:name="Table Grid" w:uiPriority="39"/>
+    <w:lsdException w:name="Table Theme" w:semiHidden="1" w:unhideWhenUsed="1"/>
     <w:lsdException w:name="Placeholder Text" w:semiHidden="1"/>
     <w:lsdException w:name="No Spacing" w:uiPriority="1" w:qFormat="1"/>
     <w:lsdException w:name="Light Shading" w:uiPriority="60"/>
@@ -7982,7 +8477,6 @@
     <w:lsdException w:name="List Table 5 Dark Accent 6" w:uiPriority="50"/>
     <w:lsdException w:name="List Table 6 Colorful Accent 6" w:uiPriority="51"/>
     <w:lsdException w:name="List Table 7 Colorful Accent 6" w:uiPriority="52"/>
-    <w:lsdException w:name="Mention" w:semiHidden="1" w:unhideWhenUsed="1"/>
   </w:latentStyles>
   <w:style w:type="paragraph" w:default="1" w:styleId="Normal">
     <w:name w:val="Normal"/>
@@ -8411,7 +8905,7 @@
 </file>
 
 <file path=customXml/itemProps1.xml><?xml version="1.0" encoding="utf-8"?>
-<ds:datastoreItem xmlns:ds="http://schemas.openxmlformats.org/officeDocument/2006/customXml" ds:itemID="{6E6DA2F1-4DA1-D144-AB0C-AFD649064289}">
+<ds:datastoreItem xmlns:ds="http://schemas.openxmlformats.org/officeDocument/2006/customXml" ds:itemID="{8B423900-728A-4D55-A985-D4C8CBC047A0}">
   <ds:schemaRefs>
     <ds:schemaRef ds:uri="http://schemas.openxmlformats.org/officeDocument/2006/bibliography"/>
   </ds:schemaRefs>

</xml_diff>